<commit_message>
Actualizaciones y resumir texto
</commit_message>
<xml_diff>
--- a/eidos_nota_ecoinf.docx
+++ b/eidos_nota_ecoinf.docx
@@ -7,7 +7,7 @@
         <w:pStyle w:val="Title"/>
       </w:pPr>
       <w:r>
-        <w:t xml:space="preserve">eidosapi, un paquete para estandarizar nomenclatura de especies en España</w:t>
+        <w:t xml:space="preserve">eidosapi, un paquete para interactuar con la base de datos de biodiversidad EIDOS</w:t>
       </w:r>
     </w:p>
     <w:p>
@@ -73,7 +73,7 @@
       </w:r>
     </w:p>
     <w:bookmarkEnd w:id="21"/>
-    <w:bookmarkStart w:id="22" w:name="keywords"/>
+    <w:bookmarkStart w:id="24" w:name="keywords"/>
     <w:p>
       <w:pPr>
         <w:pStyle w:val="Heading1"/>
@@ -95,7 +95,22 @@
         <w:pStyle w:val="FirstParagraph"/>
       </w:pPr>
       <w:r>
-        <w:t xml:space="preserve">El trabajo en ecología y cualquiera de sus disciplinas implica necesariamente el manejo de la taxonomía, puesto que diferenciar correctamente especies nos permite compartimentar y estructurar la información que manejamos sobre ellas. Sin embargo, la sistemática y la taxonomía avanzan y evolucionan, y con ella los nombres de las especies con las que trabajamos. Esto hace necesario que en ocasiones tengamos que navegar, a veces a la deriva, en un mar de sinónimos y equivalencias, o lidiar con nombres mal escritos después de horas de trabajo de campo. Para solventar este problema se han ido desarrollando diferente herramientas que permitan cotejar la nomenclatura de una especie contra una base de datos o</w:t>
+        <w:t xml:space="preserve">El trabajo en ecología y cualquiera de sus disciplinas requiere información actualizada, o al menos estandarizada, sobre la nomenclatura de nuestros organismos de estudio (</w:t>
+      </w:r>
+      <w:r>
+        <w:t xml:space="preserve">Patterson et al. (2010)</w:t>
+      </w:r>
+      <w:r>
+        <w:t xml:space="preserve">). Para solventar este problema, se han ido desarrollando diferentes herramientas que permitan cotejar la nomenclatura de una especie contra bases de datos taxonómicas. Por un lado, tenemos herramientas como las webs de Flora Ibérica y Fauna Ibérica, que permiten consultar de forma manual sinónimos y nombres. Sin embargo, estas carecen de una interfaz de usuario que permita la consulta de un gran número de especies, acceder a ellas de forma automática o hacerlo desde entornos que permitan integrar los resultados en un flujo de trabajo más complejo. Por otro lado, existen herramientas que sí pueden consultarse a través de interfaces de programación de aplicaciones (API) desde entornos como R</w:t>
+      </w:r>
+      <w:r>
+        <w:t xml:space="preserve"> </w:t>
+      </w:r>
+      <w:r>
+        <w:t xml:space="preserve">(R Core Team, 2025)</w:t>
+      </w:r>
+      <w:r>
+        <w:t xml:space="preserve">, facilitando la tarea de cotejar un gran número de especies a la vez así como su incorporación en nuestros flujos de trabajo. Algunos ejemplos de esto son el paquete</w:t>
       </w:r>
       <w:r>
         <w:t xml:space="preserve"> </w:t>
@@ -105,13 +120,16 @@
           <w:i/>
           <w:iCs/>
         </w:rPr>
-        <w:t xml:space="preserve">backbone</w:t>
-      </w:r>
-      <w:r>
-        <w:t xml:space="preserve"> </w:t>
-      </w:r>
-      <w:r>
-        <w:t xml:space="preserve">taxonómico. A nivel internacional, entre estas herramientas encontramos algunas de carácter generalista como</w:t>
+        <w:t xml:space="preserve">taxize</w:t>
+      </w:r>
+      <w:r>
+        <w:t xml:space="preserve"> </w:t>
+      </w:r>
+      <w:r>
+        <w:t xml:space="preserve">(Scott Chamberlain y Eduard Szocs, 2013; Chamberlain et al., 2020)</w:t>
+      </w:r>
+      <w:r>
+        <w:t xml:space="preserve">, con acceso a más de 20 bases de datos diferentes; o el paquete</w:t>
       </w:r>
       <w:r>
         <w:t xml:space="preserve"> </w:t>
@@ -121,10 +139,19 @@
           <w:i/>
           <w:iCs/>
         </w:rPr>
-        <w:t xml:space="preserve">Global Names Resolver</w:t>
-      </w:r>
-      <w:r>
-        <w:t xml:space="preserve">, que emplea datos de</w:t>
+        <w:t xml:space="preserve">WorldFlora</w:t>
+      </w:r>
+      <w:r>
+        <w:t xml:space="preserve"> </w:t>
+      </w:r>
+      <w:r>
+        <w:t xml:space="preserve">Kindt (2020)</w:t>
+      </w:r>
+      <w:r>
+        <w:t xml:space="preserve"> </w:t>
+      </w:r>
+      <w:r>
+        <w:t xml:space="preserve">para acceder a</w:t>
       </w:r>
       <w:r>
         <w:t xml:space="preserve"> </w:t>
@@ -134,71 +161,10 @@
           <w:i/>
           <w:iCs/>
         </w:rPr>
-        <w:t xml:space="preserve">Global Biodiversity Information Facility</w:t>
-      </w:r>
-      <w:r>
-        <w:t xml:space="preserve"> </w:t>
-      </w:r>
-      <w:r>
-        <w:t xml:space="preserve">(GBIF) y</w:t>
-      </w:r>
-      <w:r>
-        <w:t xml:space="preserve"> </w:t>
-      </w:r>
-      <w:r>
-        <w:rPr>
-          <w:i/>
-          <w:iCs/>
-        </w:rPr>
-        <w:t xml:space="preserve">Encyclopedia of Life</w:t>
-      </w:r>
-      <w:r>
-        <w:t xml:space="preserve">; y otras especializadas en grupos concretos de organismos como son el</w:t>
-      </w:r>
-      <w:r>
-        <w:t xml:space="preserve"> </w:t>
-      </w:r>
-      <w:r>
-        <w:rPr>
-          <w:i/>
-          <w:iCs/>
-        </w:rPr>
-        <w:t xml:space="preserve">World Register of Marine Species</w:t>
-      </w:r>
-      <w:r>
-        <w:t xml:space="preserve">,</w:t>
-      </w:r>
-      <w:r>
-        <w:t xml:space="preserve"> </w:t>
-      </w:r>
-      <w:r>
-        <w:rPr>
-          <w:i/>
-          <w:iCs/>
-        </w:rPr>
-        <w:t xml:space="preserve">International Plant Names Index</w:t>
-      </w:r>
-      <w:r>
-        <w:t xml:space="preserve"> </w:t>
-      </w:r>
-      <w:r>
-        <w:t xml:space="preserve">o</w:t>
-      </w:r>
-      <w:r>
-        <w:t xml:space="preserve"> </w:t>
-      </w:r>
-      <w:r>
-        <w:rPr>
-          <w:i/>
-          <w:iCs/>
-        </w:rPr>
         <w:t xml:space="preserve">World Flora Online</w:t>
       </w:r>
       <w:r>
-        <w:t xml:space="preserve"> </w:t>
-      </w:r>
-      <w:r>
-        <w:t xml:space="preserve">por citar algunas. Por otro lado, en España contamos con el acceso a Flora Ibérica y Fauna Ibérica, dos excelentes recursos que permiten, entre otras cosas, consultar sinónimos y nombres a través de sus respectivas páginas web.</w:t>
+        <w:t xml:space="preserve">, por citar algunas. La principal desventaja de estos servicios radica en que, a pesar de la gran cantidad de información que contienen, puede darse un desajuste entre su nomenclatura y la establecida a nivel nacional o regional. Esta limitación se hace más patente si, por ejemplo, queremos recopilar información sobre el estado de conservación de una especie presente en España, puesto que el nombre aceptado en una base de datos internacional puede no casar con el empleado en catálogos a nivel nacional o regional.</w:t>
       </w:r>
     </w:p>
     <w:p>
@@ -206,141 +172,12 @@
         <w:pStyle w:val="BodyText"/>
       </w:pPr>
       <w:r>
-        <w:t xml:space="preserve">Entre todas las herramientas anteriores, encontramos una gran diversidad tando de formas de consulta como de limitaciones. Las herramientas generalistas como</w:t>
-      </w:r>
-      <w:r>
-        <w:t xml:space="preserve"> </w:t>
-      </w:r>
-      <w:r>
-        <w:rPr>
-          <w:i/>
-          <w:iCs/>
-        </w:rPr>
-        <w:t xml:space="preserve">Global Names Resolver</w:t>
-      </w:r>
-      <w:r>
-        <w:t xml:space="preserve">, cuentan con extensas bases de datos que pueden consultarse tanto de forma interactiva en sus webs como a través de interfaces de programación de aplicaciones (API) desde entornos como R</w:t>
-      </w:r>
-      <w:r>
-        <w:t xml:space="preserve"> </w:t>
-      </w:r>
-      <w:r>
-        <w:t xml:space="preserve">(R Core Team, 2025)</w:t>
-      </w:r>
-      <w:r>
-        <w:t xml:space="preserve">. Un gran ejemplo de esto último es el paquete</w:t>
-      </w:r>
-      <w:r>
-        <w:t xml:space="preserve"> </w:t>
-      </w:r>
-      <w:r>
-        <w:rPr>
-          <w:i/>
-          <w:iCs/>
-        </w:rPr>
-        <w:t xml:space="preserve">taxize</w:t>
-      </w:r>
-      <w:r>
-        <w:t xml:space="preserve"> </w:t>
-      </w:r>
-      <w:r>
-        <w:t xml:space="preserve">(Scott Chamberlain y Eduard Szocs, 2013; Chamberlain et al., 2020)</w:t>
-      </w:r>
-      <w:r>
-        <w:t xml:space="preserve">, con acceso a cerca de 20 bases de datos diferentes. Estos servicios, sin embargo, a veces están limitados en el número de especies que incluyen, algo que se hace especialmente patente si trabajamos con taxa raros o de distribución muy limitada. Los servicios especializados en un solo grupo taxonómico suelen ser una mejor opción en estos casos y la mayoría de ellos también cuentan con APIs especializadas, como pueden ser los paquetes</w:t>
-      </w:r>
-      <w:r>
-        <w:t xml:space="preserve"> </w:t>
-      </w:r>
-      <w:r>
-        <w:rPr>
-          <w:i/>
-          <w:iCs/>
-        </w:rPr>
-        <w:t xml:space="preserve">WorldFlora</w:t>
-      </w:r>
-      <w:r>
-        <w:t xml:space="preserve"> </w:t>
-      </w:r>
-      <w:r>
-        <w:t xml:space="preserve">(Kindt, 2020)</w:t>
-      </w:r>
-      <w:r>
-        <w:t xml:space="preserve"> </w:t>
-      </w:r>
-      <w:r>
-        <w:t xml:space="preserve">para acceder a World Flora Online o</w:t>
-      </w:r>
-      <w:r>
-        <w:t xml:space="preserve"> </w:t>
-      </w:r>
-      <w:r>
-        <w:rPr>
-          <w:i/>
-          <w:iCs/>
-        </w:rPr>
-        <w:t xml:space="preserve">LCVP</w:t>
-      </w:r>
-      <w:r>
-        <w:t xml:space="preserve"> </w:t>
-      </w:r>
-      <w:r>
-        <w:t xml:space="preserve">(Freiberg et al., 2020)</w:t>
-      </w:r>
-      <w:r>
-        <w:t xml:space="preserve"> </w:t>
-      </w:r>
-      <w:r>
-        <w:t xml:space="preserve">para acceder al Catalogo de Plantas Vasculares de Leipzig (</w:t>
-      </w:r>
-      <w:r>
-        <w:rPr>
-          <w:i/>
-          <w:iCs/>
-        </w:rPr>
-        <w:t xml:space="preserve">Leipzig Catalogue of Vascular Plants</w:t>
-      </w:r>
-      <w:r>
-        <w:t xml:space="preserve">). La principal desventaja de estos servicios radica en que, a pesar de la gran cantidad de información que contienen, puede darse un desajuste entre su nomenclatura y la establecida a nivel nacional o regional. Esta limitación se hace más patente si, por ejemplo, queremos recopilar información sobre el estado de conservación de una especie presente en España, puesto que el nombre aceptado por una base de datos internacional puede no casar con el empleado a nivel nacional o regional. Por otro lado, el carácter limitado a un solo grupo de estas bases de datos limita también su utilidad cuando tenemos que trabajar con varios grupos taxonómicos a la vez, como podría ser a la hora de realizar una revisión sistemática del estado de conservación de múltiples especies. Finalmente, los principales recursos taxonómicos disponibles a nivel nacional, Flora Ibérica y Fauna Ibérica, presentan las limitaciones propias de las bases de datos especializadas en un solo grupo mencionadas anteriormente, además de carecer de una interfaz de usuario que permita la consulta de un gran número de especies, acceder a ellas de forma automática o hacerlo desde entornos de trabajo que permitan integrar los resultados en un flujo de trabajo más complejo.</w:t>
-      </w:r>
-    </w:p>
-    <w:bookmarkEnd w:id="22"/>
-    <w:bookmarkStart w:id="24" w:name="recursos-taxonómicos-online-en-españa"/>
-    <w:p>
-      <w:pPr>
-        <w:pStyle w:val="Heading1"/>
-      </w:pPr>
-      <w:r>
-        <w:t xml:space="preserve">Recursos taxonómicos</w:t>
-      </w:r>
-      <w:r>
-        <w:t xml:space="preserve"> </w:t>
-      </w:r>
-      <w:r>
-        <w:rPr>
-          <w:i/>
-          <w:iCs/>
-        </w:rPr>
-        <w:t xml:space="preserve">online</w:t>
-      </w:r>
-      <w:r>
-        <w:t xml:space="preserve"> </w:t>
-      </w:r>
-      <w:r>
-        <w:t xml:space="preserve">en España</w:t>
-      </w:r>
-    </w:p>
-    <w:p>
-      <w:pPr>
-        <w:pStyle w:val="FirstParagraph"/>
-      </w:pPr>
-      <w:r>
-        <w:t xml:space="preserve">Un primer paso para solventar estas limitaciones a la hora de acceder a la información taxonómica de las especies en España ha sido la creación del</w:t>
-      </w:r>
-      <w:r>
-        <w:t xml:space="preserve"> </w:t>
-      </w:r>
-      <w:hyperlink r:id="rId23">
+        <w:t xml:space="preserve">El</w:t>
+      </w:r>
+      <w:r>
+        <w:t xml:space="preserve"> </w:t>
+      </w:r>
+      <w:hyperlink r:id="rId22">
         <w:r>
           <w:rPr>
             <w:rStyle w:val="Hyperlink"/>
@@ -352,41 +189,248 @@
         <w:t xml:space="preserve"> </w:t>
       </w:r>
       <w:r>
-        <w:t xml:space="preserve">por parte del Ministerio para la Transición Ecológica y el Reto Demográfico. Este trabajo, todavía en proceso, recoge información de más de 63000 especies, incluyendo su información taxonómica, sinonimia, categorías de amenaza o normas legales que rigen si conservación, información que puede ser consultada desde internet. Este catálogo se nutre principalmente de La Lista Patrón de Especies Silvestres presentes en España (LP), que recoge información proveniente de multitud de sociedades científicas de ámbito nacional y especializadas en diversos grupos taxonómicos, como por ejemplo el Museo Nacional de Ciencias Naturales, el Real Jardín Botánico, la Asociación Herpetológica Española (AHE), la Sociedad Española de Ornitología (SEO-BirdLife), la Sociedad Española de Briología (SEB), la Sociedad Española de Biología de la Conservación de Plantas (SEBICOP), la Sociedad Española para la Conservación y el Estudio de Mamíferos (SECEM), la Sociedad Española de Malacología (SEM), la Asociación Española para la Conservación y el Estudio de los Murciélagos (SECEMU) o la Sociedad Ibérica de Ictiología (SIBIC).</w:t>
+        <w:t xml:space="preserve">supone un primer paso para solventar estas limitaciones a la hora de acceder a la información sobre las especies presentes en España. Este trabajo, todavía en proceso, recoge información de más de 63000 taxa, incluyendo su información taxonómica, sinonimia, categorías de amenaza o normativas legales que rigen su conservación, nutriéndose en gran medida de la Lista Patrón de Especies Silvestres presentes en España</w:t>
+      </w:r>
+      <w:r>
+        <w:t xml:space="preserve"> </w:t>
+      </w:r>
+      <w:hyperlink r:id="rId23">
+        <w:r>
+          <w:rPr>
+            <w:rStyle w:val="Hyperlink"/>
+          </w:rPr>
+          <w:t xml:space="preserve">(LP)</w:t>
+        </w:r>
+      </w:hyperlink>
+      <w:r>
+        <w:t xml:space="preserve">, que recoge información proveniente de multitud de sociedades científicas de ámbito nacional y especializadas en diversos grupos taxonómicos. A simple vista, la web del IEPNB sigue presentando las mismas limitaciones que otros recursos mencionados con anterioridad, como la imposibilidad de realizar consultas de forma no manual. Sin embargo, esta herramienta pone a nuestra disposición la API EIDOS, que nos permiten acceder a las bases de datos del IEPNB desde entornos de programación como R, y por tanto a automatizar los procesos de consulta.</w:t>
+      </w:r>
+    </w:p>
+    <w:bookmarkEnd w:id="24"/>
+    <w:bookmarkStart w:id="29" w:name="el-paquete-eidosapi-para-r"/>
+    <w:p>
+      <w:pPr>
+        <w:pStyle w:val="Heading1"/>
+      </w:pPr>
+      <w:r>
+        <w:t xml:space="preserve">El paquete</w:t>
+      </w:r>
+      <w:r>
+        <w:t xml:space="preserve"> </w:t>
+      </w:r>
+      <w:r>
+        <w:rPr>
+          <w:b/>
+          <w:bCs/>
+        </w:rPr>
+        <w:t xml:space="preserve">eidosapi</w:t>
+      </w:r>
+      <w:r>
+        <w:t xml:space="preserve"> </w:t>
+      </w:r>
+      <w:r>
+        <w:t xml:space="preserve">para R</w:t>
       </w:r>
     </w:p>
     <w:p>
       <w:pPr>
-        <w:pStyle w:val="BodyText"/>
-      </w:pPr>
-      <w:r>
-        <w:t xml:space="preserve">En primera instancia, el acceso a la web del IEPNB sigue presentando algunas de las mismas limitaciones que otros recursos mencionados con anterioridad, principalmente la imposibilidad de realizar consultas de forma no manual. Sin embargo, esta herramienta pone a nuestra disposición la API EIDOS, que nos permiten interactuar con las base de datos del IEPNB de forma más estructurada que la simple búsqueda de un nombre o filtrar información en la web. La utilidad de esta herramienta radica, no obstante, en que abre la puerta a poder acceder a las bases de datos del IEPNB desde entornos de programación como R, y por tanto es posible automatizar los procesos de consulta.</w:t>
-      </w:r>
-    </w:p>
-    <w:bookmarkEnd w:id="24"/>
-    <w:bookmarkStart w:id="25" w:name="el-paquete-eidosapi-para-r"/>
-    <w:p>
-      <w:pPr>
-        <w:pStyle w:val="Heading1"/>
+        <w:pStyle w:val="FirstParagraph"/>
       </w:pPr>
       <w:r>
         <w:t xml:space="preserve">El paquete</w:t>
       </w:r>
       <w:r>
         <w:t xml:space="preserve"> </w:t>
+      </w:r>
+      <w:r>
+        <w:rPr>
+          <w:b/>
+          <w:bCs/>
+        </w:rPr>
+        <w:t xml:space="preserve">eidosapi</w:t>
+      </w:r>
+      <w:r>
+        <w:t xml:space="preserve"> </w:t>
+      </w:r>
+      <w:r>
+        <w:t xml:space="preserve">se desarrolló para explotar las posibilidades ofrecidas por la API EIDOS y facilitar la tarea de cotejar y contrastar la taxonomía de múltiples especies al mismo tiempo desde el entorno de programación de R (</w:t>
+      </w:r>
+      <w:hyperlink w:anchor="fig-1">
+        <w:r>
+          <w:rPr>
+            <w:rStyle w:val="Hyperlink"/>
+          </w:rPr>
+          <w:t xml:space="preserve">Figura 1</w:t>
+        </w:r>
+      </w:hyperlink>
+      <w:r>
+        <w:t xml:space="preserve">). El paquete cuenta con varias funciones que facilitan el acceso a las bases de datos del IEPNB, haciendo uso de del paquete</w:t>
+      </w:r>
+      <w:r>
+        <w:t xml:space="preserve"> </w:t>
+      </w:r>
+      <w:r>
+        <w:rPr>
+          <w:b/>
+          <w:bCs/>
+        </w:rPr>
+        <w:t xml:space="preserve">jsonlite</w:t>
+      </w:r>
+      <w:r>
+        <w:t xml:space="preserve"> </w:t>
+      </w:r>
+      <w:r>
+        <w:t xml:space="preserve">(Ooms, 2014)</w:t>
+      </w:r>
+      <w:r>
+        <w:t xml:space="preserve"> </w:t>
+      </w:r>
+      <w:r>
+        <w:t xml:space="preserve">para interpretar los archivos en formato JSON que devuelve EIDOS al realizar consultas, así como del paquete</w:t>
+      </w:r>
+      <w:r>
+        <w:t xml:space="preserve"> </w:t>
+      </w:r>
+      <w:r>
+        <w:rPr>
+          <w:b/>
+          <w:bCs/>
+        </w:rPr>
+        <w:t xml:space="preserve">fuzzyjoin</w:t>
+      </w:r>
+      <w:r>
+        <w:t xml:space="preserve"> </w:t>
+      </w:r>
+      <w:r>
+        <w:t xml:space="preserve">(Robinson, 2025)</w:t>
+      </w:r>
+      <w:r>
+        <w:t xml:space="preserve"> </w:t>
+      </w:r>
+      <w:r>
+        <w:t xml:space="preserve">para realizar consultas basadas en coincidencia difusa (</w:t>
       </w:r>
       <w:r>
         <w:rPr>
           <w:i/>
           <w:iCs/>
         </w:rPr>
+        <w:t xml:space="preserve">fuzzy matching</w:t>
+      </w:r>
+      <w:r>
+        <w:t xml:space="preserve">) que permitan buscar nombres en la LP aunque contengan algún error de escritura. A continuación se muestran varios ejemplos sencillos de uso, pero puede encontrase más información en el material suplementario.</w:t>
+      </w:r>
+    </w:p>
+    <w:tbl>
+      <w:tblPr>
+        <w:tblStyle w:val="Table"/>
+        <w:tblW w:type="pct" w:w="5000"/>
+        <w:tblLayout w:type="fixed"/>
+        <w:tblLook w:firstRow="0" w:lastRow="0" w:firstColumn="0" w:lastColumn="0" w:noHBand="0" w:noVBand="0" w:val="0000"/>
+      </w:tblPr>
+      <w:tblGrid>
+        <w:gridCol w:w="7920"/>
+      </w:tblGrid>
+      <w:tr>
+        <w:tc>
+          <w:tcPr/>
+          <w:bookmarkStart w:id="28" w:name="fig-1"/>
+          <w:p>
+            <w:pPr>
+              <w:pStyle w:val="Compact"/>
+              <w:jc w:val="center"/>
+            </w:pPr>
+            <w:r>
+              <w:drawing>
+                <wp:inline>
+                  <wp:extent cx="5727700" cy="2592592"/>
+                  <wp:effectExtent b="0" l="0" r="0" t="0"/>
+                  <wp:docPr descr="" title="" id="26" name="Picture"/>
+                  <a:graphic>
+                    <a:graphicData uri="http://schemas.openxmlformats.org/drawingml/2006/picture">
+                      <pic:pic>
+                        <pic:nvPicPr>
+                          <pic:cNvPr descr="figuras/fig_1.png" id="27" name="Picture"/>
+                          <pic:cNvPicPr>
+                            <a:picLocks noChangeArrowheads="1" noChangeAspect="1"/>
+                          </pic:cNvPicPr>
+                        </pic:nvPicPr>
+                        <pic:blipFill>
+                          <a:blip r:embed="rId25"/>
+                          <a:stretch>
+                            <a:fillRect/>
+                          </a:stretch>
+                        </pic:blipFill>
+                        <pic:spPr bwMode="auto">
+                          <a:xfrm>
+                            <a:off x="0" y="0"/>
+                            <a:ext cx="5727700" cy="2592592"/>
+                          </a:xfrm>
+                          <a:prstGeom prst="rect">
+                            <a:avLst/>
+                          </a:prstGeom>
+                          <a:noFill/>
+                          <a:ln w="9525">
+                            <a:noFill/>
+                            <a:headEnd/>
+                            <a:tailEnd/>
+                          </a:ln>
+                        </pic:spPr>
+                      </pic:pic>
+                    </a:graphicData>
+                  </a:graphic>
+                </wp:inline>
+              </w:drawing>
+            </w:r>
+          </w:p>
+          <w:p>
+            <w:pPr>
+              <w:jc w:val="center"/>
+            </w:pPr>
+            <w:pPr>
+              <w:jc w:val="start"/>
+              <w:spacing w:before="200"/>
+              <w:pStyle w:val="ImageCaption"/>
+            </w:pPr>
+            <w:r>
+              <w:t xml:space="preserve">Figura 1: Figura 1: Diagrama del flujo de trabajo de</w:t>
+            </w:r>
+            <w:r>
+              <w:t xml:space="preserve"> </w:t>
+            </w:r>
+            <w:r>
+              <w:rPr>
+                <w:b/>
+                <w:bCs/>
+              </w:rPr>
+              <w:t xml:space="preserve">eidosapi</w:t>
+            </w:r>
+            <w:r>
+              <w:t xml:space="preserve">.</w:t>
+            </w:r>
+          </w:p>
+          <w:bookmarkEnd w:id="28"/>
+        </w:tc>
+      </w:tr>
+    </w:tbl>
+    <w:bookmarkEnd w:id="29"/>
+    <w:bookmarkStart w:id="33" w:name="X448963d0194737b06e964ed5ac152d9373ee43a"/>
+    <w:p>
+      <w:pPr>
+        <w:pStyle w:val="Heading1"/>
+      </w:pPr>
+      <w:r>
+        <w:t xml:space="preserve">Instalación y ejemplos básicos de uso de</w:t>
+      </w:r>
+      <w:r>
+        <w:t xml:space="preserve"> </w:t>
+      </w:r>
+      <w:r>
+        <w:rPr>
+          <w:b/>
+          <w:bCs/>
+        </w:rPr>
         <w:t xml:space="preserve">eidosapi</w:t>
-      </w:r>
-      <w:r>
-        <w:t xml:space="preserve"> </w:t>
-      </w:r>
-      <w:r>
-        <w:t xml:space="preserve">para R</w:t>
       </w:r>
     </w:p>
     <w:p>
@@ -394,23 +438,174 @@
         <w:pStyle w:val="FirstParagraph"/>
       </w:pPr>
       <w:r>
-        <w:t xml:space="preserve">Con el objetivo de explotar las posibilidades ofrecidas por la API EIDOS y facilitar la tarea de cotejar y contrastar la taxonomía de varias de especies, se desarrolló el paquete</w:t>
-      </w:r>
-      <w:r>
-        <w:t xml:space="preserve"> </w:t>
+        <w:t xml:space="preserve">La instalación del paquete puede realizarse fácilmente clonando el repositorio disponible en GitHub (https://github.com/hmirceb/eidosapi).</w:t>
+      </w:r>
+    </w:p>
+    <w:p>
+      <w:pPr>
+        <w:pStyle w:val="SourceCode"/>
+      </w:pPr>
+      <w:r>
+        <w:rPr>
+          <w:rStyle w:val="CommentTok0"/>
+        </w:rPr>
+        <w:t xml:space="preserve"># Instalación con remotes</w:t>
+      </w:r>
+      <w:r>
+        <w:br/>
+      </w:r>
+      <w:r>
+        <w:rPr>
+          <w:rStyle w:val="NormalTok0"/>
+        </w:rPr>
+        <w:t xml:space="preserve">remotes</w:t>
+      </w:r>
+      <w:r>
+        <w:rPr>
+          <w:rStyle w:val="SpecialCharTok"/>
+        </w:rPr>
+        <w:t xml:space="preserve">::</w:t>
+      </w:r>
+      <w:r>
+        <w:rPr>
+          <w:rStyle w:val="FunctionTok0"/>
+        </w:rPr>
+        <w:t xml:space="preserve">install_github</w:t>
+      </w:r>
+      <w:r>
+        <w:rPr>
+          <w:rStyle w:val="NormalTok0"/>
+        </w:rPr>
+        <w:t xml:space="preserve">(</w:t>
+      </w:r>
+      <w:r>
+        <w:rPr>
+          <w:rStyle w:val="StringTok0"/>
+        </w:rPr>
+        <w:t xml:space="preserve">"https://github.com/hmirceb/eidosapi"</w:t>
+      </w:r>
+      <w:r>
+        <w:rPr>
+          <w:rStyle w:val="NormalTok0"/>
+        </w:rPr>
+        <w:t xml:space="preserve">,</w:t>
+      </w:r>
+      <w:r>
+        <w:br/>
+      </w:r>
+      <w:r>
+        <w:rPr>
+          <w:rStyle w:val="NormalTok0"/>
+        </w:rPr>
+        <w:t xml:space="preserve">                        </w:t>
+      </w:r>
+      <w:r>
+        <w:rPr>
+          <w:rStyle w:val="AttributeTok"/>
+        </w:rPr>
+        <w:t xml:space="preserve">force =</w:t>
+      </w:r>
+      <w:r>
+        <w:rPr>
+          <w:rStyle w:val="NormalTok0"/>
+        </w:rPr>
+        <w:t xml:space="preserve"> </w:t>
+      </w:r>
+      <w:r>
+        <w:rPr>
+          <w:rStyle w:val="ConstantTok"/>
+        </w:rPr>
+        <w:t xml:space="preserve">TRUE</w:t>
+      </w:r>
+      <w:r>
+        <w:rPr>
+          <w:rStyle w:val="NormalTok0"/>
+        </w:rPr>
+        <w:t xml:space="preserve">, </w:t>
+      </w:r>
+      <w:r>
+        <w:br/>
+      </w:r>
+      <w:r>
+        <w:rPr>
+          <w:rStyle w:val="NormalTok0"/>
+        </w:rPr>
+        <w:t xml:space="preserve">                        </w:t>
+      </w:r>
+      <w:r>
+        <w:rPr>
+          <w:rStyle w:val="AttributeTok"/>
+        </w:rPr>
+        <w:t xml:space="preserve">quiet =</w:t>
+      </w:r>
+      <w:r>
+        <w:rPr>
+          <w:rStyle w:val="NormalTok0"/>
+        </w:rPr>
+        <w:t xml:space="preserve"> </w:t>
+      </w:r>
+      <w:r>
+        <w:rPr>
+          <w:rStyle w:val="ConstantTok"/>
+        </w:rPr>
+        <w:t xml:space="preserve">TRUE</w:t>
+      </w:r>
+      <w:r>
+        <w:rPr>
+          <w:rStyle w:val="NormalTok0"/>
+        </w:rPr>
+        <w:t xml:space="preserve">)</w:t>
+      </w:r>
+      <w:r>
+        <w:br/>
+      </w:r>
+      <w:r>
+        <w:rPr>
+          <w:rStyle w:val="CommentTok0"/>
+        </w:rPr>
+        <w:t xml:space="preserve"># Cargamos el paquete</w:t>
+      </w:r>
+      <w:r>
+        <w:br/>
+      </w:r>
+      <w:r>
+        <w:rPr>
+          <w:rStyle w:val="FunctionTok0"/>
+        </w:rPr>
+        <w:t xml:space="preserve">library</w:t>
+      </w:r>
+      <w:r>
+        <w:rPr>
+          <w:rStyle w:val="NormalTok0"/>
+        </w:rPr>
+        <w:t xml:space="preserve">(eidosapi)</w:t>
+      </w:r>
+    </w:p>
+    <w:bookmarkStart w:id="30" w:name="busqueda-de-especies-por-nombre"/>
+    <w:p>
+      <w:pPr>
+        <w:pStyle w:val="Heading2"/>
+      </w:pPr>
+      <w:r>
+        <w:t xml:space="preserve">Busqueda de especies por nombre</w:t>
+      </w:r>
+    </w:p>
+    <w:p>
+      <w:pPr>
+        <w:pStyle w:val="FirstParagraph"/>
+      </w:pPr>
+      <w:r>
+        <w:t xml:space="preserve">Un ejemplo básico sería buscar el nombre aceptado y sinónimos de una o varias especies. Para ellos vamos a emplear dos especies diferentes: la alondra ricotí (</w:t>
       </w:r>
       <w:r>
         <w:rPr>
           <w:i/>
           <w:iCs/>
         </w:rPr>
-        <w:t xml:space="preserve">eidosapi</w:t>
-      </w:r>
-      <w:r>
-        <w:t xml:space="preserve"> </w:t>
-      </w:r>
-      <w:r>
-        <w:t xml:space="preserve">para R, disponible en GitHub (https://github.com/hmirceb/eidosapi). El paquete cuenta con varias funciones que facilitan el acceso a las bases de datos del IEPNB, haciendo uso de del paquete</w:t>
+        <w:t xml:space="preserve">Chersophilus duponti</w:t>
+      </w:r>
+      <w:r>
+        <w:t xml:space="preserve">), que no tiene sinónimos; y</w:t>
       </w:r>
       <w:r>
         <w:t xml:space="preserve"> </w:t>
@@ -420,19 +615,13 @@
           <w:i/>
           <w:iCs/>
         </w:rPr>
-        <w:t xml:space="preserve">jsonlite</w:t>
-      </w:r>
-      <w:r>
-        <w:t xml:space="preserve"> </w:t>
-      </w:r>
-      <w:r>
-        <w:t xml:space="preserve">(Ooms, 2014)</w:t>
-      </w:r>
-      <w:r>
-        <w:t xml:space="preserve"> </w:t>
-      </w:r>
-      <w:r>
-        <w:t xml:space="preserve">para interpretar los archivos en formato JSON que devuelve EIDOS al realizar consultas, así como del paquete</w:t>
+        <w:t xml:space="preserve">Polygonum viviparum</w:t>
+      </w:r>
+      <w:r>
+        <w:t xml:space="preserve"> </w:t>
+      </w:r>
+      <w:r>
+        <w:t xml:space="preserve">que tiene varios. El procedimiento básico consiste en crear una tabla con el género y la especie de cada taxón. También podemos incluir una columna con la subespecie y la autoridad taxonómica que haya descrito el taxón. En el caso de que el taxón que nos interesa no tuviese subespecies o no conociésemos la autoría podemos omitir las columnas correspondientes o rellenarlas con</w:t>
       </w:r>
       <w:r>
         <w:t xml:space="preserve"> </w:t>
@@ -442,37 +631,757 @@
           <w:i/>
           <w:iCs/>
         </w:rPr>
-        <w:t xml:space="preserve">fuzzyjoin</w:t>
-      </w:r>
-      <w:r>
-        <w:t xml:space="preserve"> </w:t>
-      </w:r>
-      <w:r>
-        <w:t xml:space="preserve">(Robinson, 2025)</w:t>
-      </w:r>
-      <w:r>
-        <w:t xml:space="preserve"> </w:t>
-      </w:r>
-      <w:r>
-        <w:t xml:space="preserve">para realizar consultas basadas en lógica difusa que permitan buscar nombres aunque contengan algún error de escritura. El uso específico de cada una de las funciones del paquete así como una explicación de cómo emplearlas está disponible en el material suplementario que acompaña a esta nota y en el propio repositorio del paquete. De forma general, el paquete permite acceder a la información del IEPNB para una o varias especies a la vez, comprobar la validez del nombre aportado u obtener el nombre aceptado para ese taxón. Además, el paquete permite acceder el identificador único de cada taxón, que a su vez sirve para recuperar la información relativa al estado de conservación del mismo en función de los diferentes catálogo nacionales y autonómicos. Otra funcionalidad importante del paquete es cotejar nombres que puedan estar mal escritos y obtener posibles correspondencias en el IEPNB dentro de unos parámetros establecidos por .</w:t>
-      </w:r>
-    </w:p>
-    <w:bookmarkEnd w:id="25"/>
-    <w:bookmarkStart w:id="26" w:name="conclusiones"/>
-    <w:p>
-      <w:pPr>
-        <w:pStyle w:val="Heading1"/>
-      </w:pPr>
-      <w:r>
-        <w:t xml:space="preserve">Conclusiones</w:t>
+        <w:t xml:space="preserve">NA</w:t>
+      </w:r>
+      <w:r>
+        <w:t xml:space="preserve">. Puesto que el IEPNB todavía es un trabajo en marcha, algunos organismos no están presentes en la base de datos o carecen de información detallada. Para evitar errores al respecto,</w:t>
+      </w:r>
+      <w:r>
+        <w:t xml:space="preserve"> </w:t>
+      </w:r>
+      <w:r>
+        <w:rPr>
+          <w:b/>
+          <w:bCs/>
+        </w:rPr>
+        <w:t xml:space="preserve">eidosapi</w:t>
+      </w:r>
+      <w:r>
+        <w:t xml:space="preserve"> </w:t>
+      </w:r>
+      <w:r>
+        <w:t xml:space="preserve">ignora esos casos.</w:t>
       </w:r>
     </w:p>
     <w:p>
       <w:pPr>
+        <w:pStyle w:val="SourceCode"/>
+      </w:pPr>
+      <w:r>
+        <w:rPr>
+          <w:rStyle w:val="CommentTok0"/>
+        </w:rPr>
+        <w:t xml:space="preserve"># Tabla ejemplo:</w:t>
+      </w:r>
+      <w:r>
+        <w:br/>
+      </w:r>
+      <w:r>
+        <w:rPr>
+          <w:rStyle w:val="NormalTok0"/>
+        </w:rPr>
+        <w:t xml:space="preserve">taxa_list </w:t>
+      </w:r>
+      <w:r>
+        <w:rPr>
+          <w:rStyle w:val="OtherTok0"/>
+        </w:rPr>
+        <w:t xml:space="preserve">=</w:t>
+      </w:r>
+      <w:r>
+        <w:rPr>
+          <w:rStyle w:val="NormalTok0"/>
+        </w:rPr>
+        <w:t xml:space="preserve"> </w:t>
+      </w:r>
+      <w:r>
+        <w:rPr>
+          <w:rStyle w:val="FunctionTok0"/>
+        </w:rPr>
+        <w:t xml:space="preserve">data.frame</w:t>
+      </w:r>
+      <w:r>
+        <w:rPr>
+          <w:rStyle w:val="NormalTok0"/>
+        </w:rPr>
+        <w:t xml:space="preserve">(</w:t>
+      </w:r>
+      <w:r>
+        <w:rPr>
+          <w:rStyle w:val="AttributeTok"/>
+        </w:rPr>
+        <w:t xml:space="preserve">genus =</w:t>
+      </w:r>
+      <w:r>
+        <w:rPr>
+          <w:rStyle w:val="NormalTok0"/>
+        </w:rPr>
+        <w:t xml:space="preserve"> </w:t>
+      </w:r>
+      <w:r>
+        <w:rPr>
+          <w:rStyle w:val="FunctionTok0"/>
+        </w:rPr>
+        <w:t xml:space="preserve">c</w:t>
+      </w:r>
+      <w:r>
+        <w:rPr>
+          <w:rStyle w:val="NormalTok0"/>
+        </w:rPr>
+        <w:t xml:space="preserve">(</w:t>
+      </w:r>
+      <w:r>
+        <w:rPr>
+          <w:rStyle w:val="StringTok0"/>
+        </w:rPr>
+        <w:t xml:space="preserve">"Chersophilus"</w:t>
+      </w:r>
+      <w:r>
+        <w:rPr>
+          <w:rStyle w:val="NormalTok0"/>
+        </w:rPr>
+        <w:t xml:space="preserve">, </w:t>
+      </w:r>
+      <w:r>
+        <w:rPr>
+          <w:rStyle w:val="StringTok0"/>
+        </w:rPr>
+        <w:t xml:space="preserve">"Polygonum"</w:t>
+      </w:r>
+      <w:r>
+        <w:rPr>
+          <w:rStyle w:val="NormalTok0"/>
+        </w:rPr>
+        <w:t xml:space="preserve">, </w:t>
+      </w:r>
+      <w:r>
+        <w:rPr>
+          <w:rStyle w:val="StringTok0"/>
+        </w:rPr>
+        <w:t xml:space="preserve">"Androsace"</w:t>
+      </w:r>
+      <w:r>
+        <w:rPr>
+          <w:rStyle w:val="NormalTok0"/>
+        </w:rPr>
+        <w:t xml:space="preserve">),</w:t>
+      </w:r>
+      <w:r>
+        <w:br/>
+      </w:r>
+      <w:r>
+        <w:rPr>
+          <w:rStyle w:val="NormalTok0"/>
+        </w:rPr>
+        <w:t xml:space="preserve">                       </w:t>
+      </w:r>
+      <w:r>
+        <w:rPr>
+          <w:rStyle w:val="AttributeTok"/>
+        </w:rPr>
+        <w:t xml:space="preserve">species =</w:t>
+      </w:r>
+      <w:r>
+        <w:rPr>
+          <w:rStyle w:val="NormalTok0"/>
+        </w:rPr>
+        <w:t xml:space="preserve"> </w:t>
+      </w:r>
+      <w:r>
+        <w:rPr>
+          <w:rStyle w:val="FunctionTok0"/>
+        </w:rPr>
+        <w:t xml:space="preserve">c</w:t>
+      </w:r>
+      <w:r>
+        <w:rPr>
+          <w:rStyle w:val="NormalTok0"/>
+        </w:rPr>
+        <w:t xml:space="preserve">(</w:t>
+      </w:r>
+      <w:r>
+        <w:rPr>
+          <w:rStyle w:val="StringTok0"/>
+        </w:rPr>
+        <w:t xml:space="preserve">"duponti"</w:t>
+      </w:r>
+      <w:r>
+        <w:rPr>
+          <w:rStyle w:val="NormalTok0"/>
+        </w:rPr>
+        <w:t xml:space="preserve">, </w:t>
+      </w:r>
+      <w:r>
+        <w:rPr>
+          <w:rStyle w:val="StringTok0"/>
+        </w:rPr>
+        <w:t xml:space="preserve">"viviparum"</w:t>
+      </w:r>
+      <w:r>
+        <w:rPr>
+          <w:rStyle w:val="NormalTok0"/>
+        </w:rPr>
+        <w:t xml:space="preserve">, </w:t>
+      </w:r>
+      <w:r>
+        <w:rPr>
+          <w:rStyle w:val="StringTok0"/>
+        </w:rPr>
+        <w:t xml:space="preserve">"cylindrica"</w:t>
+      </w:r>
+      <w:r>
+        <w:rPr>
+          <w:rStyle w:val="NormalTok0"/>
+        </w:rPr>
+        <w:t xml:space="preserve">),</w:t>
+      </w:r>
+      <w:r>
+        <w:br/>
+      </w:r>
+      <w:r>
+        <w:rPr>
+          <w:rStyle w:val="NormalTok0"/>
+        </w:rPr>
+        <w:t xml:space="preserve">                       </w:t>
+      </w:r>
+      <w:r>
+        <w:rPr>
+          <w:rStyle w:val="AttributeTok"/>
+        </w:rPr>
+        <w:t xml:space="preserve">subspecies =</w:t>
+      </w:r>
+      <w:r>
+        <w:rPr>
+          <w:rStyle w:val="NormalTok0"/>
+        </w:rPr>
+        <w:t xml:space="preserve"> </w:t>
+      </w:r>
+      <w:r>
+        <w:rPr>
+          <w:rStyle w:val="FunctionTok0"/>
+        </w:rPr>
+        <w:t xml:space="preserve">c</w:t>
+      </w:r>
+      <w:r>
+        <w:rPr>
+          <w:rStyle w:val="NormalTok0"/>
+        </w:rPr>
+        <w:t xml:space="preserve">(</w:t>
+      </w:r>
+      <w:r>
+        <w:rPr>
+          <w:rStyle w:val="ConstantTok"/>
+        </w:rPr>
+        <w:t xml:space="preserve">NA</w:t>
+      </w:r>
+      <w:r>
+        <w:rPr>
+          <w:rStyle w:val="NormalTok0"/>
+        </w:rPr>
+        <w:t xml:space="preserve">, </w:t>
+      </w:r>
+      <w:r>
+        <w:rPr>
+          <w:rStyle w:val="ConstantTok"/>
+        </w:rPr>
+        <w:t xml:space="preserve">NA</w:t>
+      </w:r>
+      <w:r>
+        <w:rPr>
+          <w:rStyle w:val="NormalTok0"/>
+        </w:rPr>
+        <w:t xml:space="preserve">, </w:t>
+      </w:r>
+      <w:r>
+        <w:rPr>
+          <w:rStyle w:val="StringTok0"/>
+        </w:rPr>
+        <w:t xml:space="preserve">"hirtella"</w:t>
+      </w:r>
+      <w:r>
+        <w:rPr>
+          <w:rStyle w:val="NormalTok0"/>
+        </w:rPr>
+        <w:t xml:space="preserve">))</w:t>
+      </w:r>
+      <w:r>
+        <w:br/>
+      </w:r>
+      <w:r>
+        <w:rPr>
+          <w:rStyle w:val="NormalTok0"/>
+        </w:rPr>
+        <w:t xml:space="preserve">eidos_results </w:t>
+      </w:r>
+      <w:r>
+        <w:rPr>
+          <w:rStyle w:val="OtherTok0"/>
+        </w:rPr>
+        <w:t xml:space="preserve">=</w:t>
+      </w:r>
+      <w:r>
+        <w:rPr>
+          <w:rStyle w:val="NormalTok0"/>
+        </w:rPr>
+        <w:t xml:space="preserve"> eidosapi</w:t>
+      </w:r>
+      <w:r>
+        <w:rPr>
+          <w:rStyle w:val="SpecialCharTok"/>
+        </w:rPr>
+        <w:t xml:space="preserve">::</w:t>
+      </w:r>
+      <w:r>
+        <w:rPr>
+          <w:rStyle w:val="FunctionTok0"/>
+        </w:rPr>
+        <w:t xml:space="preserve">eidos_taxon_by_name</w:t>
+      </w:r>
+      <w:r>
+        <w:rPr>
+          <w:rStyle w:val="NormalTok0"/>
+        </w:rPr>
+        <w:t xml:space="preserve">(</w:t>
+      </w:r>
+      <w:r>
+        <w:br/>
+      </w:r>
+      <w:r>
+        <w:rPr>
+          <w:rStyle w:val="NormalTok0"/>
+        </w:rPr>
+        <w:t xml:space="preserve">  </w:t>
+      </w:r>
+      <w:r>
+        <w:rPr>
+          <w:rStyle w:val="AttributeTok"/>
+        </w:rPr>
+        <w:t xml:space="preserve">taxon_list =</w:t>
+      </w:r>
+      <w:r>
+        <w:rPr>
+          <w:rStyle w:val="NormalTok0"/>
+        </w:rPr>
+        <w:t xml:space="preserve"> taxa_list</w:t>
+      </w:r>
+      <w:r>
+        <w:br/>
+      </w:r>
+      <w:r>
+        <w:rPr>
+          <w:rStyle w:val="NormalTok0"/>
+        </w:rPr>
+        <w:t xml:space="preserve">  )</w:t>
+      </w:r>
+      <w:r>
+        <w:br/>
+      </w:r>
+      <w:r>
+        <w:br/>
+      </w:r>
+      <w:r>
+        <w:rPr>
+          <w:rStyle w:val="CommentTok0"/>
+        </w:rPr>
+        <w:t xml:space="preserve"># La tabla resultante tienes muchas columnas</w:t>
+      </w:r>
+      <w:r>
+        <w:br/>
+      </w:r>
+      <w:r>
+        <w:rPr>
+          <w:rStyle w:val="CommentTok0"/>
+        </w:rPr>
+        <w:t xml:space="preserve"># Para facilitar la visualización se muestra solamente </w:t>
+      </w:r>
+      <w:r>
+        <w:br/>
+      </w:r>
+      <w:r>
+        <w:rPr>
+          <w:rStyle w:val="CommentTok0"/>
+        </w:rPr>
+        <w:t xml:space="preserve"># el nombre que hemos buscado, su identificador,</w:t>
+      </w:r>
+      <w:r>
+        <w:br/>
+      </w:r>
+      <w:r>
+        <w:rPr>
+          <w:rStyle w:val="CommentTok0"/>
+        </w:rPr>
+        <w:t xml:space="preserve"># si es un sinónimo o no y el id del taxón aceptado:</w:t>
+      </w:r>
+      <w:r>
+        <w:br/>
+      </w:r>
+      <w:r>
+        <w:rPr>
+          <w:rStyle w:val="NormalTok0"/>
+        </w:rPr>
+        <w:t xml:space="preserve">knitr</w:t>
+      </w:r>
+      <w:r>
+        <w:rPr>
+          <w:rStyle w:val="SpecialCharTok"/>
+        </w:rPr>
+        <w:t xml:space="preserve">::</w:t>
+      </w:r>
+      <w:r>
+        <w:rPr>
+          <w:rStyle w:val="FunctionTok0"/>
+        </w:rPr>
+        <w:t xml:space="preserve">kable</w:t>
+      </w:r>
+      <w:r>
+        <w:rPr>
+          <w:rStyle w:val="NormalTok0"/>
+        </w:rPr>
+        <w:t xml:space="preserve">(eidos_results[</w:t>
+      </w:r>
+      <w:r>
+        <w:rPr>
+          <w:rStyle w:val="FunctionTok0"/>
+        </w:rPr>
+        <w:t xml:space="preserve">c</w:t>
+      </w:r>
+      <w:r>
+        <w:rPr>
+          <w:rStyle w:val="NormalTok0"/>
+        </w:rPr>
+        <w:t xml:space="preserve">(</w:t>
+      </w:r>
+      <w:r>
+        <w:rPr>
+          <w:rStyle w:val="StringTok0"/>
+        </w:rPr>
+        <w:t xml:space="preserve">"supplied_taxon"</w:t>
+      </w:r>
+      <w:r>
+        <w:rPr>
+          <w:rStyle w:val="NormalTok0"/>
+        </w:rPr>
+        <w:t xml:space="preserve">,</w:t>
+      </w:r>
+      <w:r>
+        <w:br/>
+      </w:r>
+      <w:r>
+        <w:rPr>
+          <w:rStyle w:val="NormalTok0"/>
+        </w:rPr>
+        <w:t xml:space="preserve">                </w:t>
+      </w:r>
+      <w:r>
+        <w:rPr>
+          <w:rStyle w:val="StringTok0"/>
+        </w:rPr>
+        <w:t xml:space="preserve">"idtaxon"</w:t>
+      </w:r>
+      <w:r>
+        <w:rPr>
+          <w:rStyle w:val="NormalTok0"/>
+        </w:rPr>
+        <w:t xml:space="preserve">, </w:t>
+      </w:r>
+      <w:r>
+        <w:rPr>
+          <w:rStyle w:val="StringTok0"/>
+        </w:rPr>
+        <w:t xml:space="preserve">"nametype"</w:t>
+      </w:r>
+      <w:r>
+        <w:rPr>
+          <w:rStyle w:val="NormalTok0"/>
+        </w:rPr>
+        <w:t xml:space="preserve">, </w:t>
+      </w:r>
+      <w:r>
+        <w:rPr>
+          <w:rStyle w:val="StringTok0"/>
+        </w:rPr>
+        <w:t xml:space="preserve">"acceptednameid"</w:t>
+      </w:r>
+      <w:r>
+        <w:rPr>
+          <w:rStyle w:val="NormalTok0"/>
+        </w:rPr>
+        <w:t xml:space="preserve">)])</w:t>
+      </w:r>
+    </w:p>
+    <w:tbl>
+      <w:tblPr>
+        <w:tblStyle w:val="Table"/>
+        <w:tblW w:type="pct" w:w="5000"/>
+        <w:tblLayout w:type="fixed"/>
+        <w:tblLook w:firstRow="1" w:lastRow="0" w:firstColumn="0" w:lastColumn="0" w:noHBand="0" w:noVBand="0" w:val="0020"/>
+      </w:tblPr>
+      <w:tblGrid>
+        <w:gridCol w:w="3443"/>
+        <w:gridCol w:w="918"/>
+        <w:gridCol w:w="1836"/>
+        <w:gridCol w:w="1721"/>
+      </w:tblGrid>
+      <w:tr>
+        <w:trPr>
+          <w:tblHeader w:val="on"/>
+        </w:trPr>
+        <w:tc>
+          <w:tcPr/>
+          <w:p>
+            <w:pPr>
+              <w:pStyle w:val="Compact"/>
+              <w:jc w:val="left"/>
+            </w:pPr>
+            <w:r>
+              <w:t xml:space="preserve">supplied_taxon</w:t>
+            </w:r>
+          </w:p>
+        </w:tc>
+        <w:tc>
+          <w:tcPr/>
+          <w:p>
+            <w:pPr>
+              <w:pStyle w:val="Compact"/>
+              <w:jc w:val="right"/>
+            </w:pPr>
+            <w:r>
+              <w:t xml:space="preserve">idtaxon</w:t>
+            </w:r>
+          </w:p>
+        </w:tc>
+        <w:tc>
+          <w:tcPr/>
+          <w:p>
+            <w:pPr>
+              <w:pStyle w:val="Compact"/>
+              <w:jc w:val="left"/>
+            </w:pPr>
+            <w:r>
+              <w:t xml:space="preserve">nametype</w:t>
+            </w:r>
+          </w:p>
+        </w:tc>
+        <w:tc>
+          <w:tcPr/>
+          <w:p>
+            <w:pPr>
+              <w:pStyle w:val="Compact"/>
+              <w:jc w:val="right"/>
+            </w:pPr>
+            <w:r>
+              <w:t xml:space="preserve">acceptednameid</w:t>
+            </w:r>
+          </w:p>
+        </w:tc>
+      </w:tr>
+      <w:tr>
+        <w:tc>
+          <w:tcPr/>
+          <w:p>
+            <w:pPr>
+              <w:pStyle w:val="Compact"/>
+              <w:jc w:val="left"/>
+            </w:pPr>
+            <w:r>
+              <w:t xml:space="preserve">Chersophilus duponti</w:t>
+            </w:r>
+          </w:p>
+        </w:tc>
+        <w:tc>
+          <w:tcPr/>
+          <w:p>
+            <w:pPr>
+              <w:pStyle w:val="Compact"/>
+              <w:jc w:val="right"/>
+            </w:pPr>
+            <w:r>
+              <w:t xml:space="preserve">11182</w:t>
+            </w:r>
+          </w:p>
+        </w:tc>
+        <w:tc>
+          <w:tcPr/>
+          <w:p>
+            <w:pPr>
+              <w:pStyle w:val="Compact"/>
+              <w:jc w:val="left"/>
+            </w:pPr>
+            <w:r>
+              <w:t xml:space="preserve">Aceptado/válido</w:t>
+            </w:r>
+          </w:p>
+        </w:tc>
+        <w:tc>
+          <w:tcPr/>
+          <w:p>
+            <w:pPr>
+              <w:pStyle w:val="Compact"/>
+              <w:jc w:val="right"/>
+            </w:pPr>
+            <w:r>
+              <w:t xml:space="preserve">11182</w:t>
+            </w:r>
+          </w:p>
+        </w:tc>
+      </w:tr>
+      <w:tr>
+        <w:tc>
+          <w:tcPr/>
+          <w:p>
+            <w:pPr>
+              <w:pStyle w:val="Compact"/>
+              <w:jc w:val="left"/>
+            </w:pPr>
+            <w:r>
+              <w:t xml:space="preserve">Chersophilus duponti</w:t>
+            </w:r>
+          </w:p>
+        </w:tc>
+        <w:tc>
+          <w:tcPr/>
+          <w:p>
+            <w:pPr>
+              <w:pStyle w:val="Compact"/>
+              <w:jc w:val="right"/>
+            </w:pPr>
+            <w:r>
+              <w:t xml:space="preserve">96736</w:t>
+            </w:r>
+          </w:p>
+        </w:tc>
+        <w:tc>
+          <w:tcPr/>
+          <w:p>
+            <w:pPr>
+              <w:pStyle w:val="Compact"/>
+              <w:jc w:val="left"/>
+            </w:pPr>
+            <w:r>
+              <w:t xml:space="preserve">Aceptado/válido</w:t>
+            </w:r>
+          </w:p>
+        </w:tc>
+        <w:tc>
+          <w:tcPr/>
+          <w:p>
+            <w:pPr>
+              <w:pStyle w:val="Compact"/>
+              <w:jc w:val="right"/>
+            </w:pPr>
+            <w:r>
+              <w:t xml:space="preserve">96736</w:t>
+            </w:r>
+          </w:p>
+        </w:tc>
+      </w:tr>
+      <w:tr>
+        <w:tc>
+          <w:tcPr/>
+          <w:p>
+            <w:pPr>
+              <w:pStyle w:val="Compact"/>
+              <w:jc w:val="left"/>
+            </w:pPr>
+            <w:r>
+              <w:t xml:space="preserve">Polygonum viviparum</w:t>
+            </w:r>
+          </w:p>
+        </w:tc>
+        <w:tc>
+          <w:tcPr/>
+          <w:p>
+            <w:pPr>
+              <w:pStyle w:val="Compact"/>
+              <w:jc w:val="right"/>
+            </w:pPr>
+            <w:r>
+              <w:t xml:space="preserve">7277</w:t>
+            </w:r>
+          </w:p>
+        </w:tc>
+        <w:tc>
+          <w:tcPr/>
+          <w:p>
+            <w:pPr>
+              <w:pStyle w:val="Compact"/>
+              <w:jc w:val="left"/>
+            </w:pPr>
+            <w:r>
+              <w:t xml:space="preserve">Sinónimo</w:t>
+            </w:r>
+          </w:p>
+        </w:tc>
+        <w:tc>
+          <w:tcPr/>
+          <w:p>
+            <w:pPr>
+              <w:pStyle w:val="Compact"/>
+              <w:jc w:val="right"/>
+            </w:pPr>
+            <w:r>
+              <w:t xml:space="preserve">32824</w:t>
+            </w:r>
+          </w:p>
+        </w:tc>
+      </w:tr>
+      <w:tr>
+        <w:tc>
+          <w:tcPr/>
+          <w:p>
+            <w:pPr>
+              <w:pStyle w:val="Compact"/>
+              <w:jc w:val="left"/>
+            </w:pPr>
+            <w:r>
+              <w:t xml:space="preserve">Androsace cylindrica hirtella</w:t>
+            </w:r>
+          </w:p>
+        </w:tc>
+        <w:tc>
+          <w:tcPr/>
+          <w:p>
+            <w:pPr>
+              <w:pStyle w:val="Compact"/>
+              <w:jc w:val="right"/>
+            </w:pPr>
+            <w:r>
+              <w:t xml:space="preserve">2146</w:t>
+            </w:r>
+          </w:p>
+        </w:tc>
+        <w:tc>
+          <w:tcPr/>
+          <w:p>
+            <w:pPr>
+              <w:pStyle w:val="Compact"/>
+              <w:jc w:val="left"/>
+            </w:pPr>
+            <w:r>
+              <w:t xml:space="preserve">Aceptado/válido</w:t>
+            </w:r>
+          </w:p>
+        </w:tc>
+        <w:tc>
+          <w:tcPr/>
+          <w:p>
+            <w:pPr>
+              <w:pStyle w:val="Compact"/>
+              <w:jc w:val="right"/>
+            </w:pPr>
+            <w:r>
+              <w:t xml:space="preserve">2146</w:t>
+            </w:r>
+          </w:p>
+        </w:tc>
+      </w:tr>
+    </w:tbl>
+    <w:bookmarkEnd w:id="30"/>
+    <w:bookmarkStart w:id="31" w:name="estado-de-conservación"/>
+    <w:p>
+      <w:pPr>
+        <w:pStyle w:val="Heading2"/>
+      </w:pPr>
+      <w:r>
+        <w:t xml:space="preserve">Estado de conservación</w:t>
+      </w:r>
+    </w:p>
+    <w:p>
+      <w:pPr>
         <w:pStyle w:val="FirstParagraph"/>
       </w:pPr>
       <w:r>
-        <w:t xml:space="preserve">El trabajo en ecología implica necesariamente distinguir correctamente los organismos con los que trabajamos. Para ello es esencial emplear la información taxonómica más actualizada o a estandarizada posible. El paquete</w:t>
+        <w:t xml:space="preserve">La columna</w:t>
       </w:r>
       <w:r>
         <w:t xml:space="preserve"> </w:t>
@@ -482,53 +1391,1588 @@
           <w:i/>
           <w:iCs/>
         </w:rPr>
-        <w:t xml:space="preserve">eidosapi</w:t>
-      </w:r>
-      <w:r>
-        <w:t xml:space="preserve"> </w:t>
-      </w:r>
-      <w:r>
-        <w:t xml:space="preserve">permite acceder de forma sencilla a las bases de datos taxonómicas del Inventario del Patrimonio Natural y de la Biodiversidad, facilitando la tarea de estandarizar la nomenclatura de los organismos y permitiéndonos incluir en flujos de trabajo.</w:t>
-      </w:r>
-    </w:p>
-    <w:bookmarkEnd w:id="26"/>
-    <w:bookmarkStart w:id="27" w:name="contribución-de-los-autores"/>
-    <w:p>
-      <w:pPr>
-        <w:pStyle w:val="Heading1"/>
-      </w:pPr>
-      <w:r>
-        <w:t xml:space="preserve">Contribución de los autores</w:t>
+        <w:t xml:space="preserve">idtaxon</w:t>
+      </w:r>
+      <w:r>
+        <w:t xml:space="preserve"> </w:t>
+      </w:r>
+      <w:r>
+        <w:t xml:space="preserve">obtenida en el paso anterior contiene el identificador único para cada taxón de la base de datos. Si quisiéramos saber si la alondra ricotí tiene asociada alguna categoría de amenaza, solo tendríamos que introducir este indicador en la función</w:t>
+      </w:r>
+      <w:r>
+        <w:t xml:space="preserve"> </w:t>
+      </w:r>
+      <w:r>
+        <w:rPr>
+          <w:rStyle w:val="VerbatimChar"/>
+        </w:rPr>
+        <w:t xml:space="preserve">eidos_conservation_by_id</w:t>
+      </w:r>
+      <w:r>
+        <w:t xml:space="preserve">.</w:t>
       </w:r>
     </w:p>
     <w:p>
       <w:pPr>
-        <w:pStyle w:val="FirstParagraph"/>
-      </w:pPr>
-      <w:r>
-        <w:t xml:space="preserve">Texto.</w:t>
-      </w:r>
-    </w:p>
-    <w:bookmarkEnd w:id="27"/>
-    <w:bookmarkStart w:id="28" w:name="agradecimientos"/>
-    <w:p>
-      <w:pPr>
-        <w:pStyle w:val="Heading1"/>
-      </w:pPr>
-      <w:r>
-        <w:t xml:space="preserve">Agradecimientos</w:t>
+        <w:pStyle w:val="SourceCode"/>
+      </w:pPr>
+      <w:r>
+        <w:rPr>
+          <w:rStyle w:val="CommentTok0"/>
+        </w:rPr>
+        <w:t xml:space="preserve"># Buscamos el identificador por nombre:</w:t>
+      </w:r>
+      <w:r>
+        <w:br/>
+      </w:r>
+      <w:r>
+        <w:rPr>
+          <w:rStyle w:val="NormalTok0"/>
+        </w:rPr>
+        <w:t xml:space="preserve">eidos_results </w:t>
+      </w:r>
+      <w:r>
+        <w:rPr>
+          <w:rStyle w:val="OtherTok0"/>
+        </w:rPr>
+        <w:t xml:space="preserve">=</w:t>
+      </w:r>
+      <w:r>
+        <w:rPr>
+          <w:rStyle w:val="NormalTok0"/>
+        </w:rPr>
+        <w:t xml:space="preserve"> eidosapi</w:t>
+      </w:r>
+      <w:r>
+        <w:rPr>
+          <w:rStyle w:val="SpecialCharTok"/>
+        </w:rPr>
+        <w:t xml:space="preserve">::</w:t>
+      </w:r>
+      <w:r>
+        <w:rPr>
+          <w:rStyle w:val="FunctionTok0"/>
+        </w:rPr>
+        <w:t xml:space="preserve">eidos_taxon_by_name</w:t>
+      </w:r>
+      <w:r>
+        <w:rPr>
+          <w:rStyle w:val="NormalTok0"/>
+        </w:rPr>
+        <w:t xml:space="preserve">(</w:t>
+      </w:r>
+      <w:r>
+        <w:br/>
+      </w:r>
+      <w:r>
+        <w:rPr>
+          <w:rStyle w:val="NormalTok0"/>
+        </w:rPr>
+        <w:t xml:space="preserve">  </w:t>
+      </w:r>
+      <w:r>
+        <w:rPr>
+          <w:rStyle w:val="AttributeTok"/>
+        </w:rPr>
+        <w:t xml:space="preserve">taxon_list =</w:t>
+      </w:r>
+      <w:r>
+        <w:rPr>
+          <w:rStyle w:val="NormalTok0"/>
+        </w:rPr>
+        <w:t xml:space="preserve"> </w:t>
+      </w:r>
+      <w:r>
+        <w:rPr>
+          <w:rStyle w:val="StringTok0"/>
+        </w:rPr>
+        <w:t xml:space="preserve">"Chersophilus duponti"</w:t>
+      </w:r>
+      <w:r>
+        <w:br/>
+      </w:r>
+      <w:r>
+        <w:rPr>
+          <w:rStyle w:val="NormalTok0"/>
+        </w:rPr>
+        <w:t xml:space="preserve">  )</w:t>
+      </w:r>
+      <w:r>
+        <w:br/>
+      </w:r>
+      <w:r>
+        <w:br/>
+      </w:r>
+      <w:r>
+        <w:rPr>
+          <w:rStyle w:val="CommentTok0"/>
+        </w:rPr>
+        <w:t xml:space="preserve"># El identificador debería ser 11182:</w:t>
+      </w:r>
+      <w:r>
+        <w:br/>
+      </w:r>
+      <w:r>
+        <w:rPr>
+          <w:rStyle w:val="FunctionTok0"/>
+        </w:rPr>
+        <w:t xml:space="preserve">print</w:t>
+      </w:r>
+      <w:r>
+        <w:rPr>
+          <w:rStyle w:val="NormalTok0"/>
+        </w:rPr>
+        <w:t xml:space="preserve">(eidos_results</w:t>
+      </w:r>
+      <w:r>
+        <w:rPr>
+          <w:rStyle w:val="SpecialCharTok"/>
+        </w:rPr>
+        <w:t xml:space="preserve">$</w:t>
+      </w:r>
+      <w:r>
+        <w:rPr>
+          <w:rStyle w:val="NormalTok0"/>
+        </w:rPr>
+        <w:t xml:space="preserve">idtaxon[</w:t>
+      </w:r>
+      <w:r>
+        <w:rPr>
+          <w:rStyle w:val="DecValTok0"/>
+        </w:rPr>
+        <w:t xml:space="preserve">1</w:t>
+      </w:r>
+      <w:r>
+        <w:rPr>
+          <w:rStyle w:val="NormalTok0"/>
+        </w:rPr>
+        <w:t xml:space="preserve">])</w:t>
       </w:r>
     </w:p>
     <w:p>
       <w:pPr>
+        <w:pStyle w:val="SourceCode"/>
+      </w:pPr>
+      <w:r>
+        <w:rPr>
+          <w:rStyle w:val="VerbatimChar"/>
+        </w:rPr>
+        <w:t xml:space="preserve">[1] 11182</w:t>
+      </w:r>
+    </w:p>
+    <w:p>
+      <w:pPr>
+        <w:pStyle w:val="SourceCode"/>
+      </w:pPr>
+      <w:r>
+        <w:rPr>
+          <w:rStyle w:val="CommentTok0"/>
+        </w:rPr>
+        <w:t xml:space="preserve"># Accedemos a la información sobre su estado de conservación</w:t>
+      </w:r>
+      <w:r>
+        <w:br/>
+      </w:r>
+      <w:r>
+        <w:rPr>
+          <w:rStyle w:val="NormalTok0"/>
+        </w:rPr>
+        <w:t xml:space="preserve">eidos_cons </w:t>
+      </w:r>
+      <w:r>
+        <w:rPr>
+          <w:rStyle w:val="OtherTok0"/>
+        </w:rPr>
+        <w:t xml:space="preserve">=</w:t>
+      </w:r>
+      <w:r>
+        <w:rPr>
+          <w:rStyle w:val="NormalTok0"/>
+        </w:rPr>
+        <w:t xml:space="preserve"> eidosapi</w:t>
+      </w:r>
+      <w:r>
+        <w:rPr>
+          <w:rStyle w:val="SpecialCharTok"/>
+        </w:rPr>
+        <w:t xml:space="preserve">::</w:t>
+      </w:r>
+      <w:r>
+        <w:rPr>
+          <w:rStyle w:val="FunctionTok0"/>
+        </w:rPr>
+        <w:t xml:space="preserve">eidos_conservation_by_id</w:t>
+      </w:r>
+      <w:r>
+        <w:rPr>
+          <w:rStyle w:val="NormalTok0"/>
+        </w:rPr>
+        <w:t xml:space="preserve">(</w:t>
+      </w:r>
+      <w:r>
+        <w:br/>
+      </w:r>
+      <w:r>
+        <w:rPr>
+          <w:rStyle w:val="NormalTok0"/>
+        </w:rPr>
+        <w:t xml:space="preserve">  </w:t>
+      </w:r>
+      <w:r>
+        <w:rPr>
+          <w:rStyle w:val="AttributeTok"/>
+        </w:rPr>
+        <w:t xml:space="preserve">taxon_id =</w:t>
+      </w:r>
+      <w:r>
+        <w:rPr>
+          <w:rStyle w:val="NormalTok0"/>
+        </w:rPr>
+        <w:t xml:space="preserve"> eidos_results</w:t>
+      </w:r>
+      <w:r>
+        <w:rPr>
+          <w:rStyle w:val="SpecialCharTok"/>
+        </w:rPr>
+        <w:t xml:space="preserve">$</w:t>
+      </w:r>
+      <w:r>
+        <w:rPr>
+          <w:rStyle w:val="NormalTok0"/>
+        </w:rPr>
+        <w:t xml:space="preserve">idtaxon</w:t>
+      </w:r>
+      <w:r>
+        <w:br/>
+      </w:r>
+      <w:r>
+        <w:rPr>
+          <w:rStyle w:val="NormalTok0"/>
+        </w:rPr>
+        <w:t xml:space="preserve">  )</w:t>
+      </w:r>
+      <w:r>
+        <w:br/>
+      </w:r>
+      <w:r>
+        <w:br/>
+      </w:r>
+      <w:r>
+        <w:rPr>
+          <w:rStyle w:val="CommentTok0"/>
+        </w:rPr>
+        <w:t xml:space="preserve"># Mostramos solo algunas columnas básicas:</w:t>
+      </w:r>
+      <w:r>
+        <w:br/>
+      </w:r>
+      <w:r>
+        <w:rPr>
+          <w:rStyle w:val="NormalTok0"/>
+        </w:rPr>
+        <w:t xml:space="preserve">knitr</w:t>
+      </w:r>
+      <w:r>
+        <w:rPr>
+          <w:rStyle w:val="SpecialCharTok"/>
+        </w:rPr>
+        <w:t xml:space="preserve">::</w:t>
+      </w:r>
+      <w:r>
+        <w:rPr>
+          <w:rStyle w:val="FunctionTok0"/>
+        </w:rPr>
+        <w:t xml:space="preserve">kable</w:t>
+      </w:r>
+      <w:r>
+        <w:rPr>
+          <w:rStyle w:val="NormalTok0"/>
+        </w:rPr>
+        <w:t xml:space="preserve">(eidos_cons[</w:t>
+      </w:r>
+      <w:r>
+        <w:rPr>
+          <w:rStyle w:val="FunctionTok0"/>
+        </w:rPr>
+        <w:t xml:space="preserve">c</w:t>
+      </w:r>
+      <w:r>
+        <w:rPr>
+          <w:rStyle w:val="NormalTok0"/>
+        </w:rPr>
+        <w:t xml:space="preserve">(</w:t>
+      </w:r>
+      <w:r>
+        <w:rPr>
+          <w:rStyle w:val="StringTok0"/>
+        </w:rPr>
+        <w:t xml:space="preserve">"idtaxon"</w:t>
+      </w:r>
+      <w:r>
+        <w:rPr>
+          <w:rStyle w:val="NormalTok0"/>
+        </w:rPr>
+        <w:t xml:space="preserve">, </w:t>
+      </w:r>
+      <w:r>
+        <w:rPr>
+          <w:rStyle w:val="StringTok0"/>
+        </w:rPr>
+        <w:t xml:space="preserve">"anio"</w:t>
+      </w:r>
+      <w:r>
+        <w:rPr>
+          <w:rStyle w:val="NormalTok0"/>
+        </w:rPr>
+        <w:t xml:space="preserve">, </w:t>
+      </w:r>
+      <w:r>
+        <w:rPr>
+          <w:rStyle w:val="StringTok0"/>
+        </w:rPr>
+        <w:t xml:space="preserve">"categoriaconservacion"</w:t>
+      </w:r>
+      <w:r>
+        <w:rPr>
+          <w:rStyle w:val="NormalTok0"/>
+        </w:rPr>
+        <w:t xml:space="preserve">, </w:t>
+      </w:r>
+      <w:r>
+        <w:rPr>
+          <w:rStyle w:val="StringTok0"/>
+        </w:rPr>
+        <w:t xml:space="preserve">"aplicaa"</w:t>
+      </w:r>
+      <w:r>
+        <w:rPr>
+          <w:rStyle w:val="NormalTok0"/>
+        </w:rPr>
+        <w:t xml:space="preserve">)])</w:t>
+      </w:r>
+    </w:p>
+    <w:tbl>
+      <w:tblPr>
+        <w:tblStyle w:val="Table"/>
+        <w:tblW w:type="auto" w:w="0"/>
+        <w:tblLook w:firstRow="1" w:lastRow="0" w:firstColumn="0" w:lastColumn="0" w:noHBand="0" w:noVBand="0" w:val="0020"/>
+      </w:tblPr>
+      <w:tblGrid>
+        <w:gridCol w:w="1980"/>
+        <w:gridCol w:w="1980"/>
+        <w:gridCol w:w="1980"/>
+        <w:gridCol w:w="1980"/>
+      </w:tblGrid>
+      <w:tr>
+        <w:trPr>
+          <w:tblHeader w:val="on"/>
+        </w:trPr>
+        <w:tc>
+          <w:tcPr/>
+          <w:p>
+            <w:pPr>
+              <w:pStyle w:val="Compact"/>
+              <w:jc w:val="right"/>
+            </w:pPr>
+            <w:r>
+              <w:t xml:space="preserve">idtaxon</w:t>
+            </w:r>
+          </w:p>
+        </w:tc>
+        <w:tc>
+          <w:tcPr/>
+          <w:p>
+            <w:pPr>
+              <w:pStyle w:val="Compact"/>
+              <w:jc w:val="right"/>
+            </w:pPr>
+            <w:r>
+              <w:t xml:space="preserve">anio</w:t>
+            </w:r>
+          </w:p>
+        </w:tc>
+        <w:tc>
+          <w:tcPr/>
+          <w:p>
+            <w:pPr>
+              <w:pStyle w:val="Compact"/>
+              <w:jc w:val="left"/>
+            </w:pPr>
+            <w:r>
+              <w:t xml:space="preserve">categoriaconservacion</w:t>
+            </w:r>
+          </w:p>
+        </w:tc>
+        <w:tc>
+          <w:tcPr/>
+          <w:p>
+            <w:pPr>
+              <w:pStyle w:val="Compact"/>
+              <w:jc w:val="left"/>
+            </w:pPr>
+            <w:r>
+              <w:t xml:space="preserve">aplicaa</w:t>
+            </w:r>
+          </w:p>
+        </w:tc>
+      </w:tr>
+      <w:tr>
+        <w:tc>
+          <w:tcPr/>
+          <w:p>
+            <w:pPr>
+              <w:pStyle w:val="Compact"/>
+              <w:jc w:val="right"/>
+            </w:pPr>
+            <w:r>
+              <w:t xml:space="preserve">11182</w:t>
+            </w:r>
+          </w:p>
+        </w:tc>
+        <w:tc>
+          <w:tcPr/>
+          <w:p>
+            <w:pPr>
+              <w:pStyle w:val="Compact"/>
+              <w:jc w:val="right"/>
+            </w:pPr>
+            <w:r>
+              <w:t xml:space="preserve">1992</w:t>
+            </w:r>
+          </w:p>
+        </w:tc>
+        <w:tc>
+          <w:tcPr/>
+          <w:p>
+            <w:pPr>
+              <w:pStyle w:val="Compact"/>
+              <w:jc w:val="left"/>
+            </w:pPr>
+            <w:r>
+              <w:t xml:space="preserve">R (Rara)</w:t>
+            </w:r>
+          </w:p>
+        </w:tc>
+        <w:tc>
+          <w:tcPr/>
+          <w:p>
+            <w:pPr>
+              <w:pStyle w:val="Compact"/>
+              <w:jc w:val="left"/>
+            </w:pPr>
+            <w:r>
+              <w:t xml:space="preserve">España</w:t>
+            </w:r>
+          </w:p>
+        </w:tc>
+      </w:tr>
+      <w:tr>
+        <w:tc>
+          <w:tcPr/>
+          <w:p>
+            <w:pPr>
+              <w:pStyle w:val="Compact"/>
+              <w:jc w:val="right"/>
+            </w:pPr>
+            <w:r>
+              <w:t xml:space="preserve">11182</w:t>
+            </w:r>
+          </w:p>
+        </w:tc>
+        <w:tc>
+          <w:tcPr/>
+          <w:p>
+            <w:pPr>
+              <w:pStyle w:val="Compact"/>
+              <w:jc w:val="right"/>
+            </w:pPr>
+            <w:r>
+              <w:t xml:space="preserve">2004</w:t>
+            </w:r>
+          </w:p>
+        </w:tc>
+        <w:tc>
+          <w:tcPr/>
+          <w:p>
+            <w:pPr>
+              <w:pStyle w:val="Compact"/>
+              <w:jc w:val="left"/>
+            </w:pPr>
+            <w:r>
+              <w:t xml:space="preserve">EN (En peligro)</w:t>
+            </w:r>
+          </w:p>
+        </w:tc>
+        <w:tc>
+          <w:tcPr/>
+          <w:p>
+            <w:pPr>
+              <w:pStyle w:val="Compact"/>
+              <w:jc w:val="left"/>
+            </w:pPr>
+            <w:r>
+              <w:t xml:space="preserve">España</w:t>
+            </w:r>
+          </w:p>
+        </w:tc>
+      </w:tr>
+      <w:tr>
+        <w:tc>
+          <w:tcPr/>
+          <w:p>
+            <w:pPr>
+              <w:pStyle w:val="Compact"/>
+              <w:jc w:val="right"/>
+            </w:pPr>
+            <w:r>
+              <w:t xml:space="preserve">11182</w:t>
+            </w:r>
+          </w:p>
+        </w:tc>
+        <w:tc>
+          <w:tcPr/>
+          <w:p>
+            <w:pPr>
+              <w:pStyle w:val="Compact"/>
+              <w:jc w:val="right"/>
+            </w:pPr>
+            <w:r>
+              <w:t xml:space="preserve">2016</w:t>
+            </w:r>
+          </w:p>
+        </w:tc>
+        <w:tc>
+          <w:tcPr/>
+          <w:p>
+            <w:pPr>
+              <w:pStyle w:val="Compact"/>
+              <w:jc w:val="left"/>
+            </w:pPr>
+            <w:r>
+              <w:t xml:space="preserve">NT (Casi amenazado)</w:t>
+            </w:r>
+          </w:p>
+        </w:tc>
+        <w:tc>
+          <w:tcPr/>
+          <w:p>
+            <w:pPr>
+              <w:pStyle w:val="Compact"/>
+              <w:jc w:val="left"/>
+            </w:pPr>
+            <w:r>
+              <w:t xml:space="preserve">Mundial</w:t>
+            </w:r>
+          </w:p>
+        </w:tc>
+      </w:tr>
+      <w:tr>
+        <w:tc>
+          <w:tcPr/>
+          <w:p>
+            <w:pPr>
+              <w:pStyle w:val="Compact"/>
+              <w:jc w:val="right"/>
+            </w:pPr>
+            <w:r>
+              <w:t xml:space="preserve">11182</w:t>
+            </w:r>
+          </w:p>
+        </w:tc>
+        <w:tc>
+          <w:tcPr/>
+          <w:p>
+            <w:pPr>
+              <w:pStyle w:val="Compact"/>
+              <w:jc w:val="right"/>
+            </w:pPr>
+            <w:r>
+              <w:t xml:space="preserve">2017</w:t>
+            </w:r>
+          </w:p>
+        </w:tc>
+        <w:tc>
+          <w:tcPr/>
+          <w:p>
+            <w:pPr>
+              <w:pStyle w:val="Compact"/>
+              <w:jc w:val="left"/>
+            </w:pPr>
+            <w:r>
+              <w:t xml:space="preserve">NT (Casi amenazado)</w:t>
+            </w:r>
+          </w:p>
+        </w:tc>
+        <w:tc>
+          <w:tcPr/>
+          <w:p>
+            <w:pPr>
+              <w:pStyle w:val="Compact"/>
+              <w:jc w:val="left"/>
+            </w:pPr>
+            <w:r>
+              <w:t xml:space="preserve">Mundial</w:t>
+            </w:r>
+          </w:p>
+        </w:tc>
+      </w:tr>
+      <w:tr>
+        <w:tc>
+          <w:tcPr/>
+          <w:p>
+            <w:pPr>
+              <w:pStyle w:val="Compact"/>
+              <w:jc w:val="right"/>
+            </w:pPr>
+            <w:r>
+              <w:t xml:space="preserve">11182</w:t>
+            </w:r>
+          </w:p>
+        </w:tc>
+        <w:tc>
+          <w:tcPr/>
+          <w:p>
+            <w:pPr>
+              <w:pStyle w:val="Compact"/>
+              <w:jc w:val="right"/>
+            </w:pPr>
+            <w:r>
+              <w:t xml:space="preserve">2020</w:t>
+            </w:r>
+          </w:p>
+        </w:tc>
+        <w:tc>
+          <w:tcPr/>
+          <w:p>
+            <w:pPr>
+              <w:pStyle w:val="Compact"/>
+              <w:jc w:val="left"/>
+            </w:pPr>
+            <w:r>
+              <w:t xml:space="preserve">VU (Vulnerable)</w:t>
+            </w:r>
+          </w:p>
+        </w:tc>
+        <w:tc>
+          <w:tcPr/>
+          <w:p>
+            <w:pPr>
+              <w:pStyle w:val="Compact"/>
+              <w:jc w:val="left"/>
+            </w:pPr>
+            <w:r>
+              <w:t xml:space="preserve">Mundial</w:t>
+            </w:r>
+          </w:p>
+        </w:tc>
+      </w:tr>
+      <w:tr>
+        <w:tc>
+          <w:tcPr/>
+          <w:p>
+            <w:pPr>
+              <w:pStyle w:val="Compact"/>
+              <w:jc w:val="right"/>
+            </w:pPr>
+            <w:r>
+              <w:t xml:space="preserve">11182</w:t>
+            </w:r>
+          </w:p>
+        </w:tc>
+        <w:tc>
+          <w:tcPr/>
+          <w:p>
+            <w:pPr>
+              <w:pStyle w:val="Compact"/>
+              <w:jc w:val="right"/>
+            </w:pPr>
+            <w:r>
+              <w:t xml:space="preserve">2021</w:t>
+            </w:r>
+          </w:p>
+        </w:tc>
+        <w:tc>
+          <w:tcPr/>
+          <w:p>
+            <w:pPr>
+              <w:pStyle w:val="Compact"/>
+              <w:jc w:val="left"/>
+            </w:pPr>
+            <w:r>
+              <w:t xml:space="preserve">EN (En peligro)</w:t>
+            </w:r>
+          </w:p>
+        </w:tc>
+        <w:tc>
+          <w:tcPr/>
+          <w:p>
+            <w:pPr>
+              <w:pStyle w:val="Compact"/>
+              <w:jc w:val="left"/>
+            </w:pPr>
+            <w:r>
+              <w:t xml:space="preserve">Península</w:t>
+            </w:r>
+          </w:p>
+        </w:tc>
+      </w:tr>
+    </w:tbl>
+    <w:p>
+      <w:pPr>
+        <w:pStyle w:val="BodyText"/>
+      </w:pPr>
+      <w:r>
+        <w:t xml:space="preserve">En este caso, la alondra ricotí a nivel mundial pasó de</w:t>
+      </w:r>
+      <w:r>
+        <w:t xml:space="preserve"> </w:t>
+      </w:r>
+      <w:r>
+        <w:t xml:space="preserve">“Casi amenazada”</w:t>
+      </w:r>
+      <w:r>
+        <w:t xml:space="preserve"> </w:t>
+      </w:r>
+      <w:r>
+        <w:t xml:space="preserve">(NT) a</w:t>
+      </w:r>
+      <w:r>
+        <w:t xml:space="preserve"> </w:t>
+      </w:r>
+      <w:r>
+        <w:t xml:space="preserve">“Vulnerable”</w:t>
+      </w:r>
+      <w:r>
+        <w:t xml:space="preserve"> </w:t>
+      </w:r>
+      <w:r>
+        <w:t xml:space="preserve">(VU) en el año 2020, mientras que en España y la Península Ibérica se la considera</w:t>
+      </w:r>
+      <w:r>
+        <w:t xml:space="preserve"> </w:t>
+      </w:r>
+      <w:r>
+        <w:t xml:space="preserve">“En peligro”</w:t>
+      </w:r>
+      <w:r>
+        <w:t xml:space="preserve"> </w:t>
+      </w:r>
+      <w:r>
+        <w:t xml:space="preserve">(EN). Siguiendo este mismo procedimiento podríamos conocer las normativas específicas que rigen esas categoría para cada especie con la función</w:t>
+      </w:r>
+      <w:r>
+        <w:t xml:space="preserve"> </w:t>
+      </w:r>
+      <w:r>
+        <w:rPr>
+          <w:rStyle w:val="VerbatimChar"/>
+        </w:rPr>
+        <w:t xml:space="preserve">eidos_legal_status_by_id</w:t>
+      </w:r>
+      <w:r>
+        <w:t xml:space="preserve">.</w:t>
+      </w:r>
+    </w:p>
+    <w:bookmarkEnd w:id="31"/>
+    <w:bookmarkStart w:id="32" w:name="X27dc5a1cf66ce176076fb4241346de93b13bd0b"/>
+    <w:p>
+      <w:pPr>
+        <w:pStyle w:val="Heading2"/>
+      </w:pPr>
+      <w:r>
+        <w:t xml:space="preserve">Búsqueda de especies con errores en la nomenclatura</w:t>
+      </w:r>
+    </w:p>
+    <w:p>
+      <w:pPr>
         <w:pStyle w:val="FirstParagraph"/>
       </w:pPr>
       <w:r>
+        <w:t xml:space="preserve">Un problema común a la hora de trabajar con datos de especies son los errores de escritura. El paquete</w:t>
+      </w:r>
+      <w:r>
+        <w:t xml:space="preserve"> </w:t>
+      </w:r>
+      <w:r>
+        <w:rPr>
+          <w:b/>
+          <w:bCs/>
+        </w:rPr>
+        <w:t xml:space="preserve">eidosapi</w:t>
+      </w:r>
+      <w:r>
+        <w:t xml:space="preserve"> </w:t>
+      </w:r>
+      <w:r>
+        <w:t xml:space="preserve">incluye la función</w:t>
+      </w:r>
+      <w:r>
+        <w:t xml:space="preserve"> </w:t>
+      </w:r>
+      <w:r>
+        <w:rPr>
+          <w:rStyle w:val="VerbatimChar"/>
+        </w:rPr>
+        <w:t xml:space="preserve">eidos_fuzzy_names</w:t>
+      </w:r>
+      <w:r>
+        <w:t xml:space="preserve"> </w:t>
+      </w:r>
+      <w:r>
+        <w:t xml:space="preserve">que permite consultar en la LP, previa descarga con la función</w:t>
+      </w:r>
+      <w:r>
+        <w:t xml:space="preserve"> </w:t>
+      </w:r>
+      <w:r>
+        <w:rPr>
+          <w:rStyle w:val="VerbatimChar"/>
+        </w:rPr>
+        <w:t xml:space="preserve">eidos_clean_checklist</w:t>
+      </w:r>
+      <w:r>
+        <w:t xml:space="preserve">, los nombres que más se acerquen a la información que hayamos aportado. Podemos comprobarlo con algunos nombres muy mal escritos.</w:t>
+      </w:r>
+    </w:p>
+    <w:p>
+      <w:pPr>
+        <w:pStyle w:val="SourceCode"/>
+      </w:pPr>
+      <w:r>
+        <w:rPr>
+          <w:rStyle w:val="CommentTok0"/>
+        </w:rPr>
+        <w:t xml:space="preserve"># Creamos la tabla con la información que queremos contrastar:</w:t>
+      </w:r>
+      <w:r>
+        <w:br/>
+      </w:r>
+      <w:r>
+        <w:rPr>
+          <w:rStyle w:val="NormalTok0"/>
+        </w:rPr>
+        <w:t xml:space="preserve">taxa_list </w:t>
+      </w:r>
+      <w:r>
+        <w:rPr>
+          <w:rStyle w:val="OtherTok0"/>
+        </w:rPr>
+        <w:t xml:space="preserve">=</w:t>
+      </w:r>
+      <w:r>
+        <w:rPr>
+          <w:rStyle w:val="NormalTok0"/>
+        </w:rPr>
+        <w:t xml:space="preserve"> </w:t>
+      </w:r>
+      <w:r>
+        <w:rPr>
+          <w:rStyle w:val="FunctionTok0"/>
+        </w:rPr>
+        <w:t xml:space="preserve">data.frame</w:t>
+      </w:r>
+      <w:r>
+        <w:rPr>
+          <w:rStyle w:val="NormalTok0"/>
+        </w:rPr>
+        <w:t xml:space="preserve">(</w:t>
+      </w:r>
+      <w:r>
+        <w:rPr>
+          <w:rStyle w:val="AttributeTok"/>
+        </w:rPr>
+        <w:t xml:space="preserve">genus =</w:t>
+      </w:r>
+      <w:r>
+        <w:rPr>
+          <w:rStyle w:val="NormalTok0"/>
+        </w:rPr>
+        <w:t xml:space="preserve"> </w:t>
+      </w:r>
+      <w:r>
+        <w:rPr>
+          <w:rStyle w:val="FunctionTok0"/>
+        </w:rPr>
+        <w:t xml:space="preserve">c</w:t>
+      </w:r>
+      <w:r>
+        <w:rPr>
+          <w:rStyle w:val="NormalTok0"/>
+        </w:rPr>
+        <w:t xml:space="preserve">(</w:t>
+      </w:r>
+      <w:r>
+        <w:rPr>
+          <w:rStyle w:val="StringTok0"/>
+        </w:rPr>
+        <w:t xml:space="preserve">"Vorderea"</w:t>
+      </w:r>
+      <w:r>
+        <w:rPr>
+          <w:rStyle w:val="NormalTok0"/>
+        </w:rPr>
+        <w:t xml:space="preserve">, </w:t>
+      </w:r>
+      <w:r>
+        <w:rPr>
+          <w:rStyle w:val="StringTok0"/>
+        </w:rPr>
+        <w:t xml:space="preserve">"Alytes"</w:t>
+      </w:r>
+      <w:r>
+        <w:rPr>
+          <w:rStyle w:val="NormalTok0"/>
+        </w:rPr>
+        <w:t xml:space="preserve">),</w:t>
+      </w:r>
+      <w:r>
+        <w:br/>
+      </w:r>
+      <w:r>
+        <w:rPr>
+          <w:rStyle w:val="NormalTok0"/>
+        </w:rPr>
+        <w:t xml:space="preserve">                       </w:t>
+      </w:r>
+      <w:r>
+        <w:rPr>
+          <w:rStyle w:val="AttributeTok"/>
+        </w:rPr>
+        <w:t xml:space="preserve">species =</w:t>
+      </w:r>
+      <w:r>
+        <w:rPr>
+          <w:rStyle w:val="NormalTok0"/>
+        </w:rPr>
+        <w:t xml:space="preserve"> </w:t>
+      </w:r>
+      <w:r>
+        <w:rPr>
+          <w:rStyle w:val="FunctionTok0"/>
+        </w:rPr>
+        <w:t xml:space="preserve">c</w:t>
+      </w:r>
+      <w:r>
+        <w:rPr>
+          <w:rStyle w:val="NormalTok0"/>
+        </w:rPr>
+        <w:t xml:space="preserve">(</w:t>
+      </w:r>
+      <w:r>
+        <w:rPr>
+          <w:rStyle w:val="StringTok0"/>
+        </w:rPr>
+        <w:t xml:space="preserve">"pyrenaica"</w:t>
+      </w:r>
+      <w:r>
+        <w:rPr>
+          <w:rStyle w:val="NormalTok0"/>
+        </w:rPr>
+        <w:t xml:space="preserve">, </w:t>
+      </w:r>
+      <w:r>
+        <w:rPr>
+          <w:rStyle w:val="StringTok0"/>
+        </w:rPr>
+        <w:t xml:space="preserve">"cisternasi"</w:t>
+      </w:r>
+      <w:r>
+        <w:rPr>
+          <w:rStyle w:val="NormalTok0"/>
+        </w:rPr>
+        <w:t xml:space="preserve">))</w:t>
+      </w:r>
+      <w:r>
+        <w:br/>
+      </w:r>
+      <w:r>
+        <w:br/>
+      </w:r>
+      <w:r>
+        <w:rPr>
+          <w:rStyle w:val="CommentTok0"/>
+        </w:rPr>
+        <w:t xml:space="preserve"># Obtendremos un error si no incluimos la LP como argumento:</w:t>
+      </w:r>
+      <w:r>
+        <w:br/>
+      </w:r>
+      <w:r>
+        <w:rPr>
+          <w:rStyle w:val="NormalTok0"/>
+        </w:rPr>
+        <w:t xml:space="preserve">eidosapi</w:t>
+      </w:r>
+      <w:r>
+        <w:rPr>
+          <w:rStyle w:val="SpecialCharTok"/>
+        </w:rPr>
+        <w:t xml:space="preserve">::</w:t>
+      </w:r>
+      <w:r>
+        <w:rPr>
+          <w:rStyle w:val="FunctionTok0"/>
+        </w:rPr>
+        <w:t xml:space="preserve">eidos_fuzzy_names</w:t>
+      </w:r>
+      <w:r>
+        <w:rPr>
+          <w:rStyle w:val="NormalTok0"/>
+        </w:rPr>
+        <w:t xml:space="preserve">(</w:t>
+      </w:r>
+      <w:r>
+        <w:rPr>
+          <w:rStyle w:val="AttributeTok"/>
+        </w:rPr>
+        <w:t xml:space="preserve">taxa_list =</w:t>
+      </w:r>
+      <w:r>
+        <w:rPr>
+          <w:rStyle w:val="NormalTok0"/>
+        </w:rPr>
+        <w:t xml:space="preserve"> taxa_list)</w:t>
+      </w:r>
+    </w:p>
+    <w:p>
+      <w:pPr>
+        <w:pStyle w:val="SourceCode"/>
+      </w:pPr>
+      <w:r>
+        <w:rPr>
+          <w:rStyle w:val="VerbatimChar"/>
+        </w:rPr>
+        <w:t xml:space="preserve">Error in eidosapi::eidos_fuzzy_names(taxa_list = taxa_list): Checklist missing.</w:t>
+      </w:r>
+      <w:r>
+        <w:br/>
+      </w:r>
+      <w:r>
+        <w:rPr>
+          <w:rStyle w:val="VerbatimChar"/>
+        </w:rPr>
+        <w:t xml:space="preserve">         Please run eidos_clean_checklist() and</w:t>
+      </w:r>
+      <w:r>
+        <w:br/>
+      </w:r>
+      <w:r>
+        <w:rPr>
+          <w:rStyle w:val="VerbatimChar"/>
+        </w:rPr>
+        <w:t xml:space="preserve">         include result in argument checklist</w:t>
+      </w:r>
+    </w:p>
+    <w:p>
+      <w:pPr>
+        <w:pStyle w:val="SourceCode"/>
+      </w:pPr>
+      <w:r>
+        <w:rPr>
+          <w:rStyle w:val="CommentTok0"/>
+        </w:rPr>
+        <w:t xml:space="preserve"># Descargarmos la LP y la guardamos en un objeto en el entorno de </w:t>
+      </w:r>
+      <w:r>
+        <w:br/>
+      </w:r>
+      <w:r>
+        <w:rPr>
+          <w:rStyle w:val="CommentTok0"/>
+        </w:rPr>
+        <w:t xml:space="preserve"># trabajo de R:</w:t>
+      </w:r>
+      <w:r>
+        <w:br/>
+      </w:r>
+      <w:r>
+        <w:rPr>
+          <w:rStyle w:val="NormalTok0"/>
+        </w:rPr>
+        <w:t xml:space="preserve">checklist </w:t>
+      </w:r>
+      <w:r>
+        <w:rPr>
+          <w:rStyle w:val="OtherTok0"/>
+        </w:rPr>
+        <w:t xml:space="preserve">=</w:t>
+      </w:r>
+      <w:r>
+        <w:rPr>
+          <w:rStyle w:val="NormalTok0"/>
+        </w:rPr>
+        <w:t xml:space="preserve"> eidosapi</w:t>
+      </w:r>
+      <w:r>
+        <w:rPr>
+          <w:rStyle w:val="SpecialCharTok"/>
+        </w:rPr>
+        <w:t xml:space="preserve">::</w:t>
+      </w:r>
+      <w:r>
+        <w:rPr>
+          <w:rStyle w:val="FunctionTok0"/>
+        </w:rPr>
+        <w:t xml:space="preserve">eidos_clean_checklist</w:t>
+      </w:r>
+      <w:r>
+        <w:rPr>
+          <w:rStyle w:val="NormalTok0"/>
+        </w:rPr>
+        <w:t xml:space="preserve">()</w:t>
+      </w:r>
+    </w:p>
+    <w:p>
+      <w:pPr>
+        <w:pStyle w:val="SourceCode"/>
+      </w:pPr>
+      <w:r>
+        <w:rPr>
+          <w:rStyle w:val="VerbatimChar"/>
+        </w:rPr>
+        <w:t xml:space="preserve">Downloading checklist and formatting, please wait...</w:t>
+      </w:r>
+    </w:p>
+    <w:p>
+      <w:pPr>
+        <w:pStyle w:val="SourceCode"/>
+      </w:pPr>
+      <w:r>
+        <w:rPr>
+          <w:rStyle w:val="CommentTok0"/>
+        </w:rPr>
+        <w:t xml:space="preserve"># Ya podemos usar la función eidos_fuzzy_names:</w:t>
+      </w:r>
+      <w:r>
+        <w:br/>
+      </w:r>
+      <w:r>
+        <w:rPr>
+          <w:rStyle w:val="NormalTok0"/>
+        </w:rPr>
+        <w:t xml:space="preserve">eidos_result </w:t>
+      </w:r>
+      <w:r>
+        <w:rPr>
+          <w:rStyle w:val="OtherTok0"/>
+        </w:rPr>
+        <w:t xml:space="preserve">=</w:t>
+      </w:r>
+      <w:r>
+        <w:rPr>
+          <w:rStyle w:val="NormalTok0"/>
+        </w:rPr>
+        <w:t xml:space="preserve"> eidosapi</w:t>
+      </w:r>
+      <w:r>
+        <w:rPr>
+          <w:rStyle w:val="SpecialCharTok"/>
+        </w:rPr>
+        <w:t xml:space="preserve">::</w:t>
+      </w:r>
+      <w:r>
+        <w:rPr>
+          <w:rStyle w:val="FunctionTok0"/>
+        </w:rPr>
+        <w:t xml:space="preserve">eidos_fuzzy_names</w:t>
+      </w:r>
+      <w:r>
+        <w:rPr>
+          <w:rStyle w:val="NormalTok0"/>
+        </w:rPr>
+        <w:t xml:space="preserve">(</w:t>
+      </w:r>
+      <w:r>
+        <w:rPr>
+          <w:rStyle w:val="AttributeTok"/>
+        </w:rPr>
+        <w:t xml:space="preserve">taxa_list =</w:t>
+      </w:r>
+      <w:r>
+        <w:rPr>
+          <w:rStyle w:val="NormalTok0"/>
+        </w:rPr>
+        <w:t xml:space="preserve"> taxa_list, </w:t>
+      </w:r>
+      <w:r>
+        <w:br/>
+      </w:r>
+      <w:r>
+        <w:rPr>
+          <w:rStyle w:val="NormalTok0"/>
+        </w:rPr>
+        <w:t xml:space="preserve">                                           </w:t>
+      </w:r>
+      <w:r>
+        <w:rPr>
+          <w:rStyle w:val="AttributeTok"/>
+        </w:rPr>
+        <w:t xml:space="preserve">checklist =</w:t>
+      </w:r>
+      <w:r>
+        <w:rPr>
+          <w:rStyle w:val="NormalTok0"/>
+        </w:rPr>
+        <w:t xml:space="preserve"> checklist)</w:t>
+      </w:r>
+      <w:r>
+        <w:br/>
+      </w:r>
+      <w:r>
+        <w:br/>
+      </w:r>
+      <w:r>
+        <w:rPr>
+          <w:rStyle w:val="CommentTok0"/>
+        </w:rPr>
+        <w:t xml:space="preserve"># Podemos comprobar que ha encontrado dos coincidencias: </w:t>
+      </w:r>
+      <w:r>
+        <w:br/>
+      </w:r>
+      <w:r>
+        <w:rPr>
+          <w:rStyle w:val="CommentTok0"/>
+        </w:rPr>
+        <w:t xml:space="preserve"># Borderea pyrenaica y Alytes cisternasii:</w:t>
+      </w:r>
+      <w:r>
+        <w:br/>
+      </w:r>
+      <w:r>
+        <w:rPr>
+          <w:rStyle w:val="NormalTok0"/>
+        </w:rPr>
+        <w:t xml:space="preserve">knitr</w:t>
+      </w:r>
+      <w:r>
+        <w:rPr>
+          <w:rStyle w:val="SpecialCharTok"/>
+        </w:rPr>
+        <w:t xml:space="preserve">::</w:t>
+      </w:r>
+      <w:r>
+        <w:rPr>
+          <w:rStyle w:val="FunctionTok0"/>
+        </w:rPr>
+        <w:t xml:space="preserve">kable</w:t>
+      </w:r>
+      <w:r>
+        <w:rPr>
+          <w:rStyle w:val="NormalTok0"/>
+        </w:rPr>
+        <w:t xml:space="preserve">(eidos_result[</w:t>
+      </w:r>
+      <w:r>
+        <w:rPr>
+          <w:rStyle w:val="FunctionTok0"/>
+        </w:rPr>
+        <w:t xml:space="preserve">c</w:t>
+      </w:r>
+      <w:r>
+        <w:rPr>
+          <w:rStyle w:val="NormalTok0"/>
+        </w:rPr>
+        <w:t xml:space="preserve">(</w:t>
+      </w:r>
+      <w:r>
+        <w:rPr>
+          <w:rStyle w:val="StringTok0"/>
+        </w:rPr>
+        <w:t xml:space="preserve">"idtaxon"</w:t>
+      </w:r>
+      <w:r>
+        <w:rPr>
+          <w:rStyle w:val="NormalTok0"/>
+        </w:rPr>
+        <w:t xml:space="preserve">, </w:t>
+      </w:r>
+      <w:r>
+        <w:rPr>
+          <w:rStyle w:val="StringTok0"/>
+        </w:rPr>
+        <w:t xml:space="preserve">"taxon_clean"</w:t>
+      </w:r>
+      <w:r>
+        <w:rPr>
+          <w:rStyle w:val="NormalTok0"/>
+        </w:rPr>
+        <w:t xml:space="preserve">, </w:t>
+      </w:r>
+      <w:r>
+        <w:br/>
+      </w:r>
+      <w:r>
+        <w:rPr>
+          <w:rStyle w:val="NormalTok0"/>
+        </w:rPr>
+        <w:t xml:space="preserve">               </w:t>
+      </w:r>
+      <w:r>
+        <w:rPr>
+          <w:rStyle w:val="StringTok0"/>
+        </w:rPr>
+        <w:t xml:space="preserve">"ScientificName"</w:t>
+      </w:r>
+      <w:r>
+        <w:rPr>
+          <w:rStyle w:val="NormalTok0"/>
+        </w:rPr>
+        <w:t xml:space="preserve">, </w:t>
+      </w:r>
+      <w:r>
+        <w:rPr>
+          <w:rStyle w:val="StringTok0"/>
+        </w:rPr>
+        <w:t xml:space="preserve">"WithoutAutorship"</w:t>
+      </w:r>
+      <w:r>
+        <w:rPr>
+          <w:rStyle w:val="NormalTok0"/>
+        </w:rPr>
+        <w:t xml:space="preserve">)])</w:t>
+      </w:r>
+    </w:p>
+    <w:tbl>
+      <w:tblPr>
+        <w:tblStyle w:val="Table"/>
+        <w:tblW w:type="pct" w:w="5000"/>
+        <w:tblLayout w:type="fixed"/>
+        <w:tblLook w:firstRow="1" w:lastRow="0" w:firstColumn="0" w:lastColumn="0" w:noHBand="0" w:noVBand="0" w:val="0020"/>
+      </w:tblPr>
+      <w:tblGrid>
+        <w:gridCol w:w="812"/>
+        <w:gridCol w:w="1929"/>
+        <w:gridCol w:w="3147"/>
+        <w:gridCol w:w="2030"/>
+      </w:tblGrid>
+      <w:tr>
+        <w:trPr>
+          <w:tblHeader w:val="on"/>
+        </w:trPr>
+        <w:tc>
+          <w:tcPr/>
+          <w:p>
+            <w:pPr>
+              <w:pStyle w:val="Compact"/>
+              <w:jc w:val="right"/>
+            </w:pPr>
+            <w:r>
+              <w:t xml:space="preserve">idtaxon</w:t>
+            </w:r>
+          </w:p>
+        </w:tc>
+        <w:tc>
+          <w:tcPr/>
+          <w:p>
+            <w:pPr>
+              <w:pStyle w:val="Compact"/>
+              <w:jc w:val="left"/>
+            </w:pPr>
+            <w:r>
+              <w:t xml:space="preserve">taxon_clean</w:t>
+            </w:r>
+          </w:p>
+        </w:tc>
+        <w:tc>
+          <w:tcPr/>
+          <w:p>
+            <w:pPr>
+              <w:pStyle w:val="Compact"/>
+              <w:jc w:val="left"/>
+            </w:pPr>
+            <w:r>
+              <w:t xml:space="preserve">ScientificName</w:t>
+            </w:r>
+          </w:p>
+        </w:tc>
+        <w:tc>
+          <w:tcPr/>
+          <w:p>
+            <w:pPr>
+              <w:pStyle w:val="Compact"/>
+              <w:jc w:val="left"/>
+            </w:pPr>
+            <w:r>
+              <w:t xml:space="preserve">WithoutAutorship</w:t>
+            </w:r>
+          </w:p>
+        </w:tc>
+      </w:tr>
+      <w:tr>
+        <w:tc>
+          <w:tcPr/>
+          <w:p>
+            <w:pPr>
+              <w:pStyle w:val="Compact"/>
+              <w:jc w:val="right"/>
+            </w:pPr>
+            <w:r>
+              <w:t xml:space="preserve">2700</w:t>
+            </w:r>
+          </w:p>
+        </w:tc>
+        <w:tc>
+          <w:tcPr/>
+          <w:p>
+            <w:pPr>
+              <w:pStyle w:val="Compact"/>
+              <w:jc w:val="left"/>
+            </w:pPr>
+            <w:r>
+              <w:t xml:space="preserve">Borderea pyrenaica</w:t>
+            </w:r>
+          </w:p>
+        </w:tc>
+        <w:tc>
+          <w:tcPr/>
+          <w:p>
+            <w:pPr>
+              <w:pStyle w:val="Compact"/>
+              <w:jc w:val="left"/>
+            </w:pPr>
+            <w:r>
+              <w:t xml:space="preserve">Dioscorea pyrenaica Gren.</w:t>
+            </w:r>
+          </w:p>
+        </w:tc>
+        <w:tc>
+          <w:tcPr/>
+          <w:p>
+            <w:pPr>
+              <w:pStyle w:val="Compact"/>
+              <w:jc w:val="left"/>
+            </w:pPr>
+            <w:r>
+              <w:t xml:space="preserve">Dioscorea pyrenaica</w:t>
+            </w:r>
+          </w:p>
+        </w:tc>
+      </w:tr>
+      <w:tr>
+        <w:tc>
+          <w:tcPr/>
+          <w:p>
+            <w:pPr>
+              <w:pStyle w:val="Compact"/>
+              <w:jc w:val="right"/>
+            </w:pPr>
+            <w:r>
+              <w:t xml:space="preserve">10909</w:t>
+            </w:r>
+          </w:p>
+        </w:tc>
+        <w:tc>
+          <w:tcPr/>
+          <w:p>
+            <w:pPr>
+              <w:pStyle w:val="Compact"/>
+              <w:jc w:val="left"/>
+            </w:pPr>
+            <w:r>
+              <w:t xml:space="preserve">Alytes cisternasii</w:t>
+            </w:r>
+          </w:p>
+        </w:tc>
+        <w:tc>
+          <w:tcPr/>
+          <w:p>
+            <w:pPr>
+              <w:pStyle w:val="Compact"/>
+              <w:jc w:val="left"/>
+            </w:pPr>
+            <w:r>
+              <w:t xml:space="preserve">Alytes cisternasii Boscá, 1879</w:t>
+            </w:r>
+          </w:p>
+        </w:tc>
+        <w:tc>
+          <w:tcPr/>
+          <w:p>
+            <w:pPr>
+              <w:pStyle w:val="Compact"/>
+              <w:jc w:val="left"/>
+            </w:pPr>
+            <w:r>
+              <w:t xml:space="preserve">Alytes cisternasii</w:t>
+            </w:r>
+          </w:p>
+        </w:tc>
+      </w:tr>
+    </w:tbl>
+    <w:bookmarkEnd w:id="32"/>
+    <w:bookmarkEnd w:id="33"/>
+    <w:bookmarkStart w:id="34" w:name="conclusiones"/>
+    <w:p>
+      <w:pPr>
+        <w:pStyle w:val="Heading1"/>
+      </w:pPr>
+      <w:r>
+        <w:t xml:space="preserve">Conclusiones</w:t>
+      </w:r>
+    </w:p>
+    <w:p>
+      <w:pPr>
+        <w:pStyle w:val="FirstParagraph"/>
+      </w:pPr>
+      <w:r>
+        <w:t xml:space="preserve">El paquete</w:t>
+      </w:r>
+      <w:r>
+        <w:t xml:space="preserve"> </w:t>
+      </w:r>
+      <w:r>
+        <w:rPr>
+          <w:b/>
+          <w:bCs/>
+        </w:rPr>
+        <w:t xml:space="preserve">eidosapi</w:t>
+      </w:r>
+      <w:r>
+        <w:t xml:space="preserve"> </w:t>
+      </w:r>
+      <w:r>
+        <w:t xml:space="preserve">permite acceder de forma sencilla a las bases de datos taxonómicas del Inventario del Patrimonio Natural y de la Biodiversidad, facilitando la estandarización de nombres científicos, obtener información detallada sobre sobre su estado de conservación y permitiéndonos incorporar esta información a otros flujos de trabajo.</w:t>
+      </w:r>
+    </w:p>
+    <w:bookmarkEnd w:id="34"/>
+    <w:bookmarkStart w:id="35" w:name="contribución-de-los-autores"/>
+    <w:p>
+      <w:pPr>
+        <w:pStyle w:val="Heading1"/>
+      </w:pPr>
+      <w:r>
+        <w:t xml:space="preserve">Contribución de los autores</w:t>
+      </w:r>
+    </w:p>
+    <w:p>
+      <w:pPr>
+        <w:pStyle w:val="FirstParagraph"/>
+      </w:pPr>
+      <w:r>
+        <w:t xml:space="preserve">Conceptualization, Software, Writing – original draft, Writing – review &amp; editing: Héctor Miranda-Cebrián</w:t>
+      </w:r>
+    </w:p>
+    <w:bookmarkEnd w:id="35"/>
+    <w:bookmarkStart w:id="36" w:name="agradecimientos"/>
+    <w:p>
+      <w:pPr>
+        <w:pStyle w:val="Heading1"/>
+      </w:pPr>
+      <w:r>
+        <w:t xml:space="preserve">Agradecimientos</w:t>
+      </w:r>
+    </w:p>
+    <w:p>
+      <w:pPr>
+        <w:pStyle w:val="FirstParagraph"/>
+      </w:pPr>
+      <w:r>
         <w:t xml:space="preserve">Esta nota se ha revisado siguiendo un proceso colaborativo y público disponible en (link al issue correspondiente).</w:t>
       </w:r>
     </w:p>
-    <w:bookmarkEnd w:id="28"/>
-    <w:bookmarkStart w:id="43" w:name="referencias"/>
+    <w:bookmarkEnd w:id="36"/>
+    <w:bookmarkStart w:id="51" w:name="referencias"/>
     <w:p>
       <w:pPr>
         <w:pStyle w:val="Heading1"/>
@@ -537,8 +2981,8 @@
         <w:t xml:space="preserve">Referencias</w:t>
       </w:r>
     </w:p>
-    <w:bookmarkStart w:id="42" w:name="refs"/>
-    <w:bookmarkStart w:id="30" w:name="ref-Chamberlain_2020"/>
+    <w:bookmarkStart w:id="50" w:name="refs"/>
+    <w:bookmarkStart w:id="38" w:name="ref-Chamberlain_2020"/>
     <w:p>
       <w:pPr>
         <w:pStyle w:val="Bibliography"/>
@@ -549,7 +2993,7 @@
       <w:r>
         <w:t xml:space="preserve"> </w:t>
       </w:r>
-      <w:hyperlink r:id="rId29">
+      <w:hyperlink r:id="rId37">
         <w:r>
           <w:rPr>
             <w:rStyle w:val="Hyperlink"/>
@@ -563,28 +3007,14 @@
         <w:t xml:space="preserve">.</w:t>
       </w:r>
     </w:p>
-    <w:bookmarkEnd w:id="30"/>
-    <w:bookmarkStart w:id="32" w:name="ref-Freiberg_2020"/>
+    <w:bookmarkEnd w:id="38"/>
+    <w:bookmarkStart w:id="39" w:name="ref-kindt2020"/>
     <w:p>
       <w:pPr>
         <w:pStyle w:val="Bibliography"/>
       </w:pPr>
       <w:r>
-        <w:t xml:space="preserve">Freiberg, M., Winter, M., Gentile, A., Zizka, A., Muellner-Riehl, A.N., Weigelt, A., Wirth, C. 2020.</w:t>
-      </w:r>
-      <w:r>
-        <w:t xml:space="preserve"> </w:t>
-      </w:r>
-      <w:hyperlink r:id="rId31">
-        <w:r>
-          <w:rPr>
-            <w:rStyle w:val="Hyperlink"/>
-          </w:rPr>
-          <w:t xml:space="preserve">LCVP, The Leipzig catalogue of vascular plants, a new taxonomic reference list for all known vascular plants</w:t>
-        </w:r>
-      </w:hyperlink>
-      <w:r>
-        <w:t xml:space="preserve">.</w:t>
+        <w:t xml:space="preserve">Kindt, R. 2020. WorldFlora: An R package for exact and fuzzy matching of plant names against the World Flora Online taxonomic backbone data.</w:t>
       </w:r>
       <w:r>
         <w:t xml:space="preserve"> </w:t>
@@ -594,51 +3024,28 @@
           <w:i/>
           <w:iCs/>
         </w:rPr>
-        <w:t xml:space="preserve">Scientific data</w:t>
-      </w:r>
-      <w:r>
-        <w:t xml:space="preserve">416.</w:t>
+        <w:t xml:space="preserve">Applications in Plant Sciences</w:t>
+      </w:r>
+      <w:r>
+        <w:t xml:space="preserve"> </w:t>
+      </w:r>
+      <w:r>
+        <w:t xml:space="preserve">8: e11388.</w:t>
       </w:r>
     </w:p>
-    <w:bookmarkEnd w:id="32"/>
-    <w:bookmarkStart w:id="33" w:name="ref-Kindt_2020"/>
+    <w:bookmarkEnd w:id="39"/>
+    <w:bookmarkStart w:id="41" w:name="ref-Ooms_2014"/>
     <w:p>
       <w:pPr>
         <w:pStyle w:val="Bibliography"/>
       </w:pPr>
       <w:r>
-        <w:t xml:space="preserve">Kindt, R. 2020. WorldFlora: An R package for exact and fuzzy matching of plant names against the World Flora Online taxonomic backbone data.</w:t>
-      </w:r>
-      <w:r>
-        <w:t xml:space="preserve"> </w:t>
-      </w:r>
-      <w:r>
-        <w:rPr>
-          <w:i/>
-          <w:iCs/>
-        </w:rPr>
-        <w:t xml:space="preserve">Applications in Plant Sciences</w:t>
-      </w:r>
-      <w:r>
-        <w:t xml:space="preserve"> </w:t>
-      </w:r>
-      <w:r>
-        <w:t xml:space="preserve">8: e11388.</w:t>
-      </w:r>
-    </w:p>
-    <w:bookmarkEnd w:id="33"/>
-    <w:bookmarkStart w:id="35" w:name="ref-Ooms_2014"/>
-    <w:p>
-      <w:pPr>
-        <w:pStyle w:val="Bibliography"/>
-      </w:pPr>
-      <w:r>
         <w:t xml:space="preserve">Ooms, J. 2014.</w:t>
       </w:r>
       <w:r>
         <w:t xml:space="preserve"> </w:t>
       </w:r>
-      <w:hyperlink r:id="rId34">
+      <w:hyperlink r:id="rId40">
         <w:r>
           <w:rPr>
             <w:rStyle w:val="Hyperlink"/>
@@ -663,19 +3070,59 @@
         <w:t xml:space="preserve">.</w:t>
       </w:r>
     </w:p>
-    <w:bookmarkEnd w:id="35"/>
-    <w:bookmarkStart w:id="37" w:name="ref-R_Core_Team_2025"/>
+    <w:bookmarkEnd w:id="41"/>
+    <w:bookmarkStart w:id="43" w:name="ref-Patterson2010"/>
     <w:p>
       <w:pPr>
         <w:pStyle w:val="Bibliography"/>
       </w:pPr>
       <w:r>
+        <w:t xml:space="preserve">Patterson, D.J., Cooper, J., Kirk, P.M., Pyle, R.L., Remsen, D.P. 2010.</w:t>
+      </w:r>
+      <w:r>
+        <w:t xml:space="preserve"> </w:t>
+      </w:r>
+      <w:hyperlink r:id="rId42">
+        <w:r>
+          <w:rPr>
+            <w:rStyle w:val="Hyperlink"/>
+          </w:rPr>
+          <w:t xml:space="preserve">Names are key to the big new biology</w:t>
+        </w:r>
+      </w:hyperlink>
+      <w:r>
+        <w:t xml:space="preserve">.</w:t>
+      </w:r>
+      <w:r>
+        <w:t xml:space="preserve"> </w:t>
+      </w:r>
+      <w:r>
+        <w:rPr>
+          <w:i/>
+          <w:iCs/>
+        </w:rPr>
+        <w:t xml:space="preserve">Trends in Ecology &amp;amp; Evolution</w:t>
+      </w:r>
+      <w:r>
+        <w:t xml:space="preserve"> </w:t>
+      </w:r>
+      <w:r>
+        <w:t xml:space="preserve">25: 686-691.</w:t>
+      </w:r>
+    </w:p>
+    <w:bookmarkEnd w:id="43"/>
+    <w:bookmarkStart w:id="45" w:name="ref-R_Core_Team_2025"/>
+    <w:p>
+      <w:pPr>
+        <w:pStyle w:val="Bibliography"/>
+      </w:pPr>
+      <w:r>
         <w:t xml:space="preserve">R Core Team. 2025.</w:t>
       </w:r>
       <w:r>
         <w:t xml:space="preserve"> </w:t>
       </w:r>
-      <w:hyperlink r:id="rId36">
+      <w:hyperlink r:id="rId44">
         <w:r>
           <w:rPr>
             <w:rStyle w:val="Hyperlink"/>
@@ -689,8 +3136,8 @@
         <w:t xml:space="preserve">. R Foundation for Statistical Computing, Vienna, Austria.</w:t>
       </w:r>
     </w:p>
-    <w:bookmarkEnd w:id="37"/>
-    <w:bookmarkStart w:id="39" w:name="ref-Robinson_2025"/>
+    <w:bookmarkEnd w:id="45"/>
+    <w:bookmarkStart w:id="47" w:name="ref-Robinson_2025"/>
     <w:p>
       <w:pPr>
         <w:pStyle w:val="Bibliography"/>
@@ -701,7 +3148,7 @@
       <w:r>
         <w:t xml:space="preserve"> </w:t>
       </w:r>
-      <w:hyperlink r:id="rId38">
+      <w:hyperlink r:id="rId46">
         <w:r>
           <w:rPr>
             <w:rStyle w:val="Hyperlink"/>
@@ -715,8 +3162,8 @@
         <w:t xml:space="preserve">.</w:t>
       </w:r>
     </w:p>
-    <w:bookmarkEnd w:id="39"/>
-    <w:bookmarkStart w:id="41" w:name="ref-Scott_Chamberlain_2013"/>
+    <w:bookmarkEnd w:id="47"/>
+    <w:bookmarkStart w:id="49" w:name="ref-Scott_Chamberlain_2013"/>
     <w:p>
       <w:pPr>
         <w:pStyle w:val="Bibliography"/>
@@ -727,7 +3174,7 @@
       <w:r>
         <w:t xml:space="preserve"> </w:t>
       </w:r>
-      <w:hyperlink r:id="rId40">
+      <w:hyperlink r:id="rId48">
         <w:r>
           <w:rPr>
             <w:rStyle w:val="Hyperlink"/>
@@ -752,9 +3199,9 @@
         <w:t xml:space="preserve">.</w:t>
       </w:r>
     </w:p>
-    <w:bookmarkEnd w:id="41"/>
-    <w:bookmarkEnd w:id="42"/>
-    <w:bookmarkEnd w:id="43"/>
+    <w:bookmarkEnd w:id="49"/>
+    <w:bookmarkEnd w:id="50"/>
+    <w:bookmarkEnd w:id="51"/>
     <w:sectPr>
       <w:footerReference r:id="rId9" w:type="default"/>
       <w:pgSz w:code="9" w:h="16840" w:w="11907"/>
@@ -2037,7 +4484,7 @@
         <w:rFonts w:asciiTheme="minorHAnsi" w:cstheme="minorBidi" w:eastAsiaTheme="minorHAnsi" w:hAnsiTheme="minorHAnsi"/>
         <w:sz w:val="24"/>
         <w:szCs w:val="24"/>
-        <w:lang w:bidi="ar-SA" w:eastAsia="en-US" w:val="en-US"/>
+        <w:lang w:bidi="ar-SA" w:eastAsia="en-US" w:val="es"/>
       </w:rPr>
     </w:rPrDefault>
     <w:pPrDefault>
@@ -2130,7 +4577,7 @@
       <w:outlineLvl w:val="3"/>
     </w:pPr>
     <w:rPr>
-      <w:lang w:val="es-ES"/>
+      <w:lang w:val="es"/>
     </w:rPr>
   </w:style>
   <w:style w:styleId="Heading5" w:type="paragraph">

</xml_diff>

<commit_message>
Actualización de los ejemplos para que los argumentos casen con las últimos cambios en eidosapi
</commit_message>
<xml_diff>
--- a/eidos_nota_ecoinf.docx
+++ b/eidos_nota_ecoinf.docx
@@ -2646,18 +2646,6 @@
         <w:t xml:space="preserve">, </w:t>
       </w:r>
       <w:r>
-        <w:rPr>
-          <w:rStyle w:val="StringTok0"/>
-        </w:rPr>
-        <w:t xml:space="preserve">"name_clean"</w:t>
-      </w:r>
-      <w:r>
-        <w:rPr>
-          <w:rStyle w:val="NormalTok0"/>
-        </w:rPr>
-        <w:t xml:space="preserve">, </w:t>
-      </w:r>
-      <w:r>
         <w:br/>
       </w:r>
       <w:r>
@@ -2694,15 +2682,13 @@
     <w:tbl>
       <w:tblPr>
         <w:tblStyle w:val="Table"/>
-        <w:tblW w:type="pct" w:w="5000"/>
-        <w:tblLayout w:type="fixed"/>
+        <w:tblW w:type="auto" w:w="0"/>
         <w:tblLook w:firstRow="1" w:lastRow="0" w:firstColumn="0" w:lastColumn="0" w:noHBand="0" w:noVBand="0" w:val="0020"/>
       </w:tblPr>
       <w:tblGrid>
-        <w:gridCol w:w="812"/>
-        <w:gridCol w:w="1929"/>
-        <w:gridCol w:w="3147"/>
-        <w:gridCol w:w="2030"/>
+        <w:gridCol w:w="2640"/>
+        <w:gridCol w:w="2640"/>
+        <w:gridCol w:w="2640"/>
       </w:tblGrid>
       <w:tr>
         <w:trPr>
@@ -2728,18 +2714,6 @@
               <w:jc w:val="left"/>
             </w:pPr>
             <w:r>
-              <w:t xml:space="preserve">name_clean</w:t>
-            </w:r>
-          </w:p>
-        </w:tc>
-        <w:tc>
-          <w:tcPr/>
-          <w:p>
-            <w:pPr>
-              <w:pStyle w:val="Compact"/>
-              <w:jc w:val="left"/>
-            </w:pPr>
-            <w:r>
               <w:t xml:space="preserve">name</w:t>
             </w:r>
           </w:p>
@@ -2778,18 +2752,6 @@
               <w:jc w:val="left"/>
             </w:pPr>
             <w:r>
-              <w:t xml:space="preserve">Borderea pyrenaica</w:t>
-            </w:r>
-          </w:p>
-        </w:tc>
-        <w:tc>
-          <w:tcPr/>
-          <w:p>
-            <w:pPr>
-              <w:pStyle w:val="Compact"/>
-              <w:jc w:val="left"/>
-            </w:pPr>
-            <w:r>
               <w:t xml:space="preserve">Borderea pyrenaica Miégev.</w:t>
             </w:r>
           </w:p>
@@ -2817,18 +2779,6 @@
             </w:pPr>
             <w:r>
               <w:t xml:space="preserve">10909</w:t>
-            </w:r>
-          </w:p>
-        </w:tc>
-        <w:tc>
-          <w:tcPr/>
-          <w:p>
-            <w:pPr>
-              <w:pStyle w:val="Compact"/>
-              <w:jc w:val="left"/>
-            </w:pPr>
-            <w:r>
-              <w:t xml:space="preserve">Alytes cisternasii</w:t>
             </w:r>
           </w:p>
         </w:tc>

</xml_diff>